<commit_message>
Gana Sandhi TS 3 plus TS 4.1 PP 17/12/2020
</commit_message>
<xml_diff>
--- a/Ghana Sandhi/GS-TS 3.1-3.5 Sanskrit.docx
+++ b/Ghana Sandhi/GS-TS 3.1-3.5 Sanskrit.docx
@@ -1,6 +1,6 @@
 
 <file path=word/document.xml><?xml version="1.0" encoding="utf-8"?>
-<w:document xmlns:wpc="http://schemas.microsoft.com/office/word/2010/wordprocessingCanvas" xmlns:cx="http://schemas.microsoft.com/office/drawing/2014/chartex" xmlns:cx1="http://schemas.microsoft.com/office/drawing/2015/9/8/chartex" xmlns:mc="http://schemas.openxmlformats.org/markup-compatibility/2006" xmlns:o="urn:schemas-microsoft-com:office:office" xmlns:r="http://schemas.openxmlformats.org/officeDocument/2006/relationships" xmlns:m="http://schemas.openxmlformats.org/officeDocument/2006/math" xmlns:v="urn:schemas-microsoft-com:vml" xmlns:wp14="http://schemas.microsoft.com/office/word/2010/wordprocessingDrawing" xmlns:wp="http://schemas.openxmlformats.org/drawingml/2006/wordprocessingDrawing" xmlns:w10="urn:schemas-microsoft-com:office:word" xmlns:w="http://schemas.openxmlformats.org/wordprocessingml/2006/main" xmlns:w14="http://schemas.microsoft.com/office/word/2010/wordml" xmlns:w15="http://schemas.microsoft.com/office/word/2012/wordml" xmlns:w16se="http://schemas.microsoft.com/office/word/2015/wordml/symex" xmlns:wpg="http://schemas.microsoft.com/office/word/2010/wordprocessingGroup" xmlns:wpi="http://schemas.microsoft.com/office/word/2010/wordprocessingInk" xmlns:wne="http://schemas.microsoft.com/office/word/2006/wordml" xmlns:wps="http://schemas.microsoft.com/office/word/2010/wordprocessingShape" mc:Ignorable="w14 w15 w16se wp14">
+<w:document xmlns:wpc="http://schemas.microsoft.com/office/word/2010/wordprocessingCanvas" xmlns:mc="http://schemas.openxmlformats.org/markup-compatibility/2006" xmlns:o="urn:schemas-microsoft-com:office:office" xmlns:r="http://schemas.openxmlformats.org/officeDocument/2006/relationships" xmlns:m="http://schemas.openxmlformats.org/officeDocument/2006/math" xmlns:v="urn:schemas-microsoft-com:vml" xmlns:wp14="http://schemas.microsoft.com/office/word/2010/wordprocessingDrawing" xmlns:wp="http://schemas.openxmlformats.org/drawingml/2006/wordprocessingDrawing" xmlns:w10="urn:schemas-microsoft-com:office:word" xmlns:w="http://schemas.openxmlformats.org/wordprocessingml/2006/main" xmlns:w14="http://schemas.microsoft.com/office/word/2010/wordml" xmlns:w15="http://schemas.microsoft.com/office/word/2012/wordml" xmlns:wpg="http://schemas.microsoft.com/office/word/2010/wordprocessingGroup" xmlns:wpi="http://schemas.microsoft.com/office/word/2010/wordprocessingInk" xmlns:wne="http://schemas.microsoft.com/office/word/2006/wordml" xmlns:wps="http://schemas.microsoft.com/office/word/2010/wordprocessingShape" mc:Ignorable="w14 w15 wp14">
   <w:body>
     <w:p>
       <w:pPr>
@@ -1042,23 +1042,25 @@
           <w:sz w:val="28"/>
           <w:szCs w:val="28"/>
         </w:rPr>
-        <w:t>in format of 1,2 / 2,1</w:t>
-      </w:r>
+        <w:t>in format of 1</w:t>
+      </w:r>
+      <w:proofErr w:type="gramStart"/>
       <w:r>
         <w:rPr>
           <w:rFonts w:ascii="Arial" w:hAnsi="Arial" w:cs="Arial"/>
           <w:sz w:val="28"/>
           <w:szCs w:val="28"/>
         </w:rPr>
-        <w:t xml:space="preserve"> </w:t>
-      </w:r>
+        <w:t>,2</w:t>
+      </w:r>
+      <w:proofErr w:type="gramEnd"/>
       <w:r>
         <w:rPr>
           <w:rFonts w:ascii="Arial" w:hAnsi="Arial" w:cs="Arial"/>
           <w:sz w:val="28"/>
           <w:szCs w:val="28"/>
         </w:rPr>
-        <w:t>/</w:t>
+        <w:t xml:space="preserve"> / 2,1</w:t>
       </w:r>
       <w:r>
         <w:rPr>
@@ -1074,7 +1076,7 @@
           <w:sz w:val="28"/>
           <w:szCs w:val="28"/>
         </w:rPr>
-        <w:t>1,2,3</w:t>
+        <w:t>/</w:t>
       </w:r>
       <w:r>
         <w:rPr>
@@ -1090,7 +1092,7 @@
           <w:sz w:val="28"/>
           <w:szCs w:val="28"/>
         </w:rPr>
-        <w:t>/</w:t>
+        <w:t>1,2,3</w:t>
       </w:r>
       <w:r>
         <w:rPr>
@@ -1106,7 +1108,7 @@
           <w:sz w:val="28"/>
           <w:szCs w:val="28"/>
         </w:rPr>
-        <w:t>3</w:t>
+        <w:t>/</w:t>
       </w:r>
       <w:r>
         <w:rPr>
@@ -1114,7 +1116,7 @@
           <w:sz w:val="28"/>
           <w:szCs w:val="28"/>
         </w:rPr>
-        <w:t>,</w:t>
+        <w:t xml:space="preserve"> </w:t>
       </w:r>
       <w:r>
         <w:rPr>
@@ -1122,7 +1124,7 @@
           <w:sz w:val="28"/>
           <w:szCs w:val="28"/>
         </w:rPr>
-        <w:t>2</w:t>
+        <w:t>3</w:t>
       </w:r>
       <w:r>
         <w:rPr>
@@ -1138,7 +1140,7 @@
           <w:sz w:val="28"/>
           <w:szCs w:val="28"/>
         </w:rPr>
-        <w:t>1</w:t>
+        <w:t>2</w:t>
       </w:r>
       <w:r>
         <w:rPr>
@@ -1146,7 +1148,7 @@
           <w:sz w:val="28"/>
           <w:szCs w:val="28"/>
         </w:rPr>
-        <w:t xml:space="preserve"> </w:t>
+        <w:t>,</w:t>
       </w:r>
       <w:r>
         <w:rPr>
@@ -1154,7 +1156,7 @@
           <w:sz w:val="28"/>
           <w:szCs w:val="28"/>
         </w:rPr>
-        <w:t>/</w:t>
+        <w:t>1</w:t>
       </w:r>
       <w:r>
         <w:rPr>
@@ -1164,14 +1166,13 @@
         </w:rPr>
         <w:t xml:space="preserve"> </w:t>
       </w:r>
-      <w:proofErr w:type="gramStart"/>
       <w:r>
         <w:rPr>
           <w:rFonts w:ascii="Arial" w:hAnsi="Arial" w:cs="Arial"/>
           <w:sz w:val="28"/>
           <w:szCs w:val="28"/>
         </w:rPr>
-        <w:t>1.2.3</w:t>
+        <w:t>/</w:t>
       </w:r>
       <w:r>
         <w:rPr>
@@ -1187,9 +1188,24 @@
           <w:sz w:val="28"/>
           <w:szCs w:val="28"/>
         </w:rPr>
+        <w:t>1.2.3</w:t>
+      </w:r>
+      <w:r>
+        <w:rPr>
+          <w:rFonts w:ascii="Arial" w:hAnsi="Arial" w:cs="Arial"/>
+          <w:sz w:val="28"/>
+          <w:szCs w:val="28"/>
+        </w:rPr>
+        <w:t xml:space="preserve"> </w:t>
+      </w:r>
+      <w:r>
+        <w:rPr>
+          <w:rFonts w:ascii="Arial" w:hAnsi="Arial" w:cs="Arial"/>
+          <w:sz w:val="28"/>
+          <w:szCs w:val="28"/>
+        </w:rPr>
         <w:t>)</w:t>
       </w:r>
-      <w:proofErr w:type="gramEnd"/>
       <w:r>
         <w:rPr>
           <w:rFonts w:ascii="Arial" w:hAnsi="Arial" w:cs="Arial"/>
@@ -3449,6 +3465,7 @@
           <w:lang w:eastAsia="en-US" w:bidi="ar-SA"/>
         </w:rPr>
       </w:pPr>
+      <w:proofErr w:type="gramStart"/>
       <w:r>
         <w:rPr>
           <w:rFonts w:ascii="BRH Devanagari Extra" w:hAnsi="BRH Devanagari Extra" w:cs="BRH Devanagari Extra"/>
@@ -3457,19 +3474,29 @@
           <w:szCs w:val="40"/>
           <w:lang w:bidi="ar-SA"/>
         </w:rPr>
-        <w:t xml:space="preserve">iÉmÉþÈ | ÌlÉÈ | </w:t>
-      </w:r>
-      <w:r>
-        <w:rPr>
-          <w:rFonts w:ascii="BRH Devanagari Extra" w:hAnsi="BRH Devanagari Extra" w:cs="BRH Devanagari Extra"/>
-          <w:b/>
+        <w:t>iÉmÉþÈ</w:t>
+      </w:r>
+      <w:proofErr w:type="gramEnd"/>
+      <w:r>
+        <w:rPr>
+          <w:rFonts w:ascii="BRH Devanagari Extra" w:hAnsi="BRH Devanagari Extra" w:cs="BRH Devanagari Extra"/>
+          <w:color w:val="FF0000"/>
           <w:sz w:val="40"/>
           <w:szCs w:val="40"/>
           <w:lang w:bidi="ar-SA"/>
         </w:rPr>
+        <w:t xml:space="preserve"> | ÌlÉÈ | </w:t>
+      </w:r>
+      <w:r>
+        <w:rPr>
+          <w:rFonts w:ascii="BRH Devanagari Extra" w:hAnsi="BRH Devanagari Extra" w:cs="BRH Devanagari Extra"/>
+          <w:b/>
+          <w:sz w:val="40"/>
+          <w:szCs w:val="40"/>
+          <w:lang w:bidi="ar-SA"/>
+        </w:rPr>
         <w:t xml:space="preserve">- </w:t>
       </w:r>
-      <w:proofErr w:type="gramStart"/>
       <w:r>
         <w:rPr>
           <w:rFonts w:ascii="BRH Devanagari Extra" w:hAnsi="BRH Devanagari Extra" w:cs="BRH Devanagari Extra"/>
@@ -3489,19 +3516,7 @@
           <w:szCs w:val="40"/>
           <w:lang w:eastAsia="en-US" w:bidi="ar-SA"/>
         </w:rPr>
-        <w:t>ÌlÉUç</w:t>
-      </w:r>
-      <w:proofErr w:type="gramEnd"/>
-      <w:r>
-        <w:rPr>
-          <w:rFonts w:ascii="BRH Devanagari" w:eastAsiaTheme="minorHAnsi" w:hAnsi="BRH Devanagari" w:cs="BRH Devanagari"/>
-          <w:b/>
-          <w:color w:val="000000"/>
-          <w:sz w:val="40"/>
-          <w:szCs w:val="40"/>
-          <w:lang w:eastAsia="en-US" w:bidi="ar-SA"/>
-        </w:rPr>
-        <w:t xml:space="preserve"> </w:t>
+        <w:t xml:space="preserve">ÌlÉUç </w:t>
       </w:r>
       <w:r>
         <w:rPr>
@@ -3789,6 +3804,7 @@
           <w:lang w:eastAsia="en-US" w:bidi="ar-SA"/>
         </w:rPr>
       </w:pPr>
+      <w:proofErr w:type="gramStart"/>
       <w:r>
         <w:rPr>
           <w:rFonts w:ascii="BRH Devanagari Extra" w:hAnsi="BRH Devanagari Extra" w:cs="BRH Devanagari Extra"/>
@@ -3797,17 +3813,28 @@
           <w:szCs w:val="40"/>
           <w:lang w:bidi="ar-SA"/>
         </w:rPr>
-        <w:t>iÉmÉþÈ | ÌlÉÈ |</w:t>
-      </w:r>
-      <w:r>
-        <w:rPr>
-          <w:rFonts w:ascii="BRH Devanagari Extra" w:hAnsi="BRH Devanagari Extra" w:cs="BRH Devanagari Extra"/>
-          <w:b/>
+        <w:t>iÉmÉþÈ</w:t>
+      </w:r>
+      <w:proofErr w:type="gramEnd"/>
+      <w:r>
+        <w:rPr>
+          <w:rFonts w:ascii="BRH Devanagari Extra" w:hAnsi="BRH Devanagari Extra" w:cs="BRH Devanagari Extra"/>
           <w:color w:val="FF0000"/>
           <w:sz w:val="40"/>
           <w:szCs w:val="40"/>
           <w:lang w:bidi="ar-SA"/>
         </w:rPr>
+        <w:t xml:space="preserve"> | ÌlÉÈ |</w:t>
+      </w:r>
+      <w:r>
+        <w:rPr>
+          <w:rFonts w:ascii="BRH Devanagari Extra" w:hAnsi="BRH Devanagari Extra" w:cs="BRH Devanagari Extra"/>
+          <w:b/>
+          <w:color w:val="FF0000"/>
+          <w:sz w:val="40"/>
+          <w:szCs w:val="40"/>
+          <w:lang w:bidi="ar-SA"/>
+        </w:rPr>
         <w:t xml:space="preserve"> </w:t>
       </w:r>
       <w:r>
@@ -3820,7 +3847,6 @@
         </w:rPr>
         <w:t xml:space="preserve">- </w:t>
       </w:r>
-      <w:proofErr w:type="gramStart"/>
       <w:r>
         <w:rPr>
           <w:rFonts w:ascii="BRH Devanagari Extra" w:hAnsi="BRH Devanagari Extra" w:cs="BRH Devanagari Extra"/>
@@ -3840,19 +3866,7 @@
           <w:szCs w:val="40"/>
           <w:lang w:eastAsia="en-US" w:bidi="ar-SA"/>
         </w:rPr>
-        <w:t>ÌlÉUç</w:t>
-      </w:r>
-      <w:proofErr w:type="gramEnd"/>
-      <w:r>
-        <w:rPr>
-          <w:rFonts w:ascii="BRH Devanagari" w:eastAsiaTheme="minorHAnsi" w:hAnsi="BRH Devanagari" w:cs="BRH Devanagari"/>
-          <w:b/>
-          <w:color w:val="000000"/>
-          <w:sz w:val="40"/>
-          <w:szCs w:val="40"/>
-          <w:lang w:eastAsia="en-US" w:bidi="ar-SA"/>
-        </w:rPr>
-        <w:t xml:space="preserve"> </w:t>
+        <w:t xml:space="preserve">ÌlÉUç </w:t>
       </w:r>
       <w:r>
         <w:rPr>
@@ -4973,6 +4987,16 @@
         </w:rPr>
         <w:t xml:space="preserve">TS 3.1.2.3 - </w:t>
       </w:r>
+      <w:r>
+        <w:rPr>
+          <w:rFonts w:ascii="Arial" w:hAnsi="Arial" w:cs="Arial"/>
+          <w:bCs/>
+          <w:sz w:val="32"/>
+          <w:szCs w:val="32"/>
+          <w:lang w:val="en-US"/>
+        </w:rPr>
+        <w:t xml:space="preserve">   </w:t>
+      </w:r>
       <w:proofErr w:type="gramStart"/>
       <w:r>
         <w:rPr>
@@ -4982,19 +5006,8 @@
           <w:szCs w:val="32"/>
           <w:lang w:val="en-US"/>
         </w:rPr>
-        <w:t xml:space="preserve">   </w:t>
-      </w:r>
-      <w:r>
-        <w:rPr>
-          <w:rFonts w:ascii="Arial" w:hAnsi="Arial" w:cs="Arial"/>
-          <w:bCs/>
-          <w:sz w:val="32"/>
-          <w:szCs w:val="32"/>
-          <w:lang w:val="en-US"/>
-        </w:rPr>
         <w:t>[</w:t>
       </w:r>
-      <w:proofErr w:type="gramEnd"/>
       <w:r>
         <w:rPr>
           <w:rFonts w:ascii="Arial" w:hAnsi="Arial" w:cs="Arial"/>
@@ -5016,7 +5029,19 @@
           <w:szCs w:val="40"/>
           <w:lang w:eastAsia="en-US" w:bidi="ar-SA"/>
         </w:rPr>
-        <w:t>ÌiÉ¸</w:t>
+        <w:t>ÌiÉ</w:t>
+      </w:r>
+      <w:proofErr w:type="gramEnd"/>
+      <w:r>
+        <w:rPr>
+          <w:rFonts w:ascii="BRH Devanagari" w:eastAsiaTheme="minorHAnsi" w:hAnsi="BRH Devanagari" w:cs="BRH Devanagari"/>
+          <w:b/>
+          <w:color w:val="000000"/>
+          <w:sz w:val="40"/>
+          <w:szCs w:val="40"/>
+          <w:lang w:eastAsia="en-US" w:bidi="ar-SA"/>
+        </w:rPr>
+        <w:t>¸</w:t>
       </w:r>
       <w:r>
         <w:rPr>
@@ -10466,14 +10491,26 @@
           <w:szCs w:val="40"/>
           <w:lang w:val="en-US"/>
         </w:rPr>
-        <w:t xml:space="preserve"> WûUþrÉÈ xÉÑmÉ</w:t>
-      </w:r>
-      <w:r>
-        <w:rPr>
-          <w:rFonts w:ascii="BRH Malayalam Extra" w:hAnsi="BRH Malayalam Extra" w:cs="BRH Devanagari Extra"/>
-          <w:b/>
-          <w:sz w:val="34"/>
-          <w:szCs w:val="40"/>
+        <w:t xml:space="preserve"> WûUþrÉÈ xÉÑ</w:t>
+      </w:r>
+      <w:r>
+        <w:rPr>
+          <w:rFonts w:ascii="BRH Devanagari Extra" w:hAnsi="BRH Devanagari Extra" w:cs="BRH Devanagari Extra"/>
+          <w:b/>
+          <w:sz w:val="40"/>
+          <w:szCs w:val="40"/>
+          <w:highlight w:val="yellow"/>
+          <w:lang w:val="en-US"/>
+        </w:rPr>
+        <w:t>mÉ</w:t>
+      </w:r>
+      <w:r>
+        <w:rPr>
+          <w:rFonts w:ascii="BRH Malayalam Extra" w:hAnsi="BRH Malayalam Extra" w:cs="BRH Devanagari Extra"/>
+          <w:b/>
+          <w:sz w:val="34"/>
+          <w:szCs w:val="40"/>
+          <w:highlight w:val="yellow"/>
           <w:lang w:val="en-US"/>
         </w:rPr>
         <w:t>–</w:t>
@@ -17617,37 +17654,25 @@
         </w:rPr>
         <w:t>Uç</w:t>
       </w:r>
-      <w:proofErr w:type="gramStart"/>
-      <w:r>
-        <w:rPr>
-          <w:rFonts w:ascii="BRH Malayalam Extra" w:hAnsi="BRH Malayalam Extra" w:cs="BRH Devanagari Extra"/>
-          <w:b/>
-          <w:sz w:val="34"/>
-          <w:szCs w:val="40"/>
-          <w:lang w:val="en-US"/>
-        </w:rPr>
-        <w:t>–</w:t>
-      </w:r>
-      <w:r>
-        <w:rPr>
-          <w:rFonts w:ascii="BRH Devanagari Extra" w:hAnsi="BRH Devanagari Extra" w:cs="BRH Devanagari Extra"/>
-          <w:b/>
-          <w:sz w:val="40"/>
-          <w:szCs w:val="40"/>
-          <w:lang w:val="en-US"/>
-        </w:rPr>
-        <w:t>.wÉÏlÉÑmÉþ</w:t>
-      </w:r>
-      <w:proofErr w:type="gramEnd"/>
-      <w:r>
-        <w:rPr>
-          <w:rFonts w:ascii="BRH Devanagari Extra" w:hAnsi="BRH Devanagari Extra" w:cs="BRH Devanagari Extra"/>
-          <w:b/>
-          <w:sz w:val="40"/>
-          <w:szCs w:val="40"/>
-          <w:lang w:val="en-US"/>
-        </w:rPr>
-        <w:t xml:space="preserve"> ÌiÉ¸xuÉ</w:t>
+      <w:r>
+        <w:rPr>
+          <w:rFonts w:ascii="BRH Malayalam Extra" w:hAnsi="BRH Malayalam Extra" w:cs="BRH Devanagari Extra"/>
+          <w:b/>
+          <w:sz w:val="34"/>
+          <w:szCs w:val="40"/>
+          <w:lang w:val="en-US"/>
+        </w:rPr>
+        <w:t>–</w:t>
+      </w:r>
+      <w:r>
+        <w:rPr>
+          <w:rFonts w:ascii="BRH Devanagari Extra" w:hAnsi="BRH Devanagari Extra" w:cs="BRH Devanagari Extra"/>
+          <w:b/>
+          <w:sz w:val="40"/>
+          <w:szCs w:val="40"/>
+          <w:lang w:val="en-US"/>
+        </w:rPr>
+        <w:t>.wÉÏlÉÑmÉþ ÌiÉ¸xuÉ</w:t>
       </w:r>
       <w:r>
         <w:rPr>
@@ -18524,6 +18549,7 @@
           <w:lang w:eastAsia="en-US" w:bidi="ar-SA"/>
         </w:rPr>
       </w:pPr>
+      <w:proofErr w:type="gramStart"/>
       <w:r>
         <w:rPr>
           <w:rFonts w:ascii="BRH Devanagari Extra" w:hAnsi="BRH Devanagari Extra" w:cs="BRH Devanagari Extra"/>
@@ -18532,26 +18558,37 @@
           <w:szCs w:val="40"/>
           <w:lang w:bidi="ar-SA"/>
         </w:rPr>
-        <w:t>xjÉ | rÉÑ</w:t>
-      </w:r>
-      <w:r>
-        <w:rPr>
-          <w:rFonts w:ascii="BRH Malayalam Extra" w:hAnsi="BRH Malayalam Extra" w:cs="BRH Devanagari Extra"/>
+        <w:t>xjÉ</w:t>
+      </w:r>
+      <w:proofErr w:type="gramEnd"/>
+      <w:r>
+        <w:rPr>
+          <w:rFonts w:ascii="BRH Devanagari Extra" w:hAnsi="BRH Devanagari Extra" w:cs="BRH Devanagari Extra"/>
           <w:color w:val="FF0000"/>
-          <w:sz w:val="34"/>
+          <w:sz w:val="40"/>
           <w:szCs w:val="40"/>
           <w:lang w:bidi="ar-SA"/>
         </w:rPr>
-        <w:t>–</w:t>
-      </w:r>
-      <w:r>
-        <w:rPr>
-          <w:rFonts w:ascii="BRH Devanagari Extra" w:hAnsi="BRH Devanagari Extra" w:cs="BRH Devanagari Extra"/>
+        <w:t xml:space="preserve"> | rÉÑ</w:t>
+      </w:r>
+      <w:r>
+        <w:rPr>
+          <w:rFonts w:ascii="BRH Malayalam Extra" w:hAnsi="BRH Malayalam Extra" w:cs="BRH Devanagari Extra"/>
           <w:color w:val="FF0000"/>
-          <w:sz w:val="40"/>
+          <w:sz w:val="34"/>
           <w:szCs w:val="40"/>
           <w:lang w:bidi="ar-SA"/>
         </w:rPr>
+        <w:t>–</w:t>
+      </w:r>
+      <w:r>
+        <w:rPr>
+          <w:rFonts w:ascii="BRH Devanagari Extra" w:hAnsi="BRH Devanagari Extra" w:cs="BRH Devanagari Extra"/>
+          <w:color w:val="FF0000"/>
+          <w:sz w:val="40"/>
+          <w:szCs w:val="40"/>
+          <w:lang w:bidi="ar-SA"/>
+        </w:rPr>
         <w:t>wqÉÉlÉç |</w:t>
       </w:r>
       <w:r>
@@ -18575,7 +18612,6 @@
         </w:rPr>
         <w:t xml:space="preserve">= </w:t>
       </w:r>
-      <w:proofErr w:type="gramStart"/>
       <w:r>
         <w:rPr>
           <w:rFonts w:ascii="BRH Devanagari Extra" w:hAnsi="BRH Devanagari Extra" w:cs="BRH Devanagari Extra"/>
@@ -18607,20 +18643,7 @@
           <w:highlight w:val="green"/>
           <w:lang w:eastAsia="en-US" w:bidi="ar-SA"/>
         </w:rPr>
-        <w:t>lÉç</w:t>
-      </w:r>
-      <w:proofErr w:type="gramEnd"/>
-      <w:r>
-        <w:rPr>
-          <w:rFonts w:ascii="BRH Devanagari" w:eastAsiaTheme="minorHAnsi" w:hAnsi="BRH Devanagari" w:cs="BRH Devanagari"/>
-          <w:b/>
-          <w:color w:val="000000"/>
-          <w:sz w:val="40"/>
-          <w:szCs w:val="40"/>
-          <w:highlight w:val="green"/>
-          <w:lang w:eastAsia="en-US" w:bidi="ar-SA"/>
-        </w:rPr>
-        <w:t xml:space="preserve"> j</w:t>
+        <w:t>lÉç j</w:t>
       </w:r>
       <w:r>
         <w:rPr>
@@ -23593,15 +23616,27 @@
           <w:lang w:eastAsia="en-US" w:bidi="ar-SA"/>
         </w:rPr>
       </w:pPr>
-      <w:r>
-        <w:rPr>
-          <w:rFonts w:ascii="BRH Devanagari Extra" w:hAnsi="BRH Devanagari Extra" w:cs="BRH Devanagari Extra"/>
-          <w:b/>
-          <w:sz w:val="40"/>
-          <w:szCs w:val="40"/>
-          <w:lang w:val="en-US"/>
-        </w:rPr>
-        <w:t xml:space="preserve">rÉiÉç ÌiÉ¸þlÉç </w:t>
+      <w:proofErr w:type="gramStart"/>
+      <w:r>
+        <w:rPr>
+          <w:rFonts w:ascii="BRH Devanagari Extra" w:hAnsi="BRH Devanagari Extra" w:cs="BRH Devanagari Extra"/>
+          <w:b/>
+          <w:sz w:val="40"/>
+          <w:szCs w:val="40"/>
+          <w:lang w:val="en-US"/>
+        </w:rPr>
+        <w:t>rÉiÉç</w:t>
+      </w:r>
+      <w:proofErr w:type="gramEnd"/>
+      <w:r>
+        <w:rPr>
+          <w:rFonts w:ascii="BRH Devanagari Extra" w:hAnsi="BRH Devanagari Extra" w:cs="BRH Devanagari Extra"/>
+          <w:b/>
+          <w:sz w:val="40"/>
+          <w:szCs w:val="40"/>
+          <w:lang w:val="en-US"/>
+        </w:rPr>
+        <w:t xml:space="preserve"> ÌiÉ¸þlÉç </w:t>
       </w:r>
       <w:r>
         <w:rPr>
@@ -23623,7 +23658,6 @@
         </w:rPr>
         <w:t xml:space="preserve">TS 3.2.9.6 </w:t>
       </w:r>
-      <w:proofErr w:type="gramStart"/>
       <w:r>
         <w:rPr>
           <w:rFonts w:ascii="Arial" w:hAnsi="Arial" w:cs="Arial"/>
@@ -23655,19 +23689,7 @@
           <w:szCs w:val="32"/>
           <w:lang w:val="en-US"/>
         </w:rPr>
-        <w:t>[</w:t>
-      </w:r>
-      <w:proofErr w:type="gramEnd"/>
-      <w:r>
-        <w:rPr>
-          <w:rFonts w:ascii="Arial" w:hAnsi="Arial" w:cs="Arial"/>
-          <w:b/>
-          <w:bCs/>
-          <w:sz w:val="32"/>
-          <w:szCs w:val="32"/>
-          <w:lang w:val="en-US"/>
-        </w:rPr>
-        <w:t xml:space="preserve"> </w:t>
+        <w:t xml:space="preserve">[ </w:t>
       </w:r>
       <w:r>
         <w:rPr>
@@ -23742,19 +23764,41 @@
           <w:rFonts w:ascii="Arial" w:hAnsi="Arial" w:cs="Arial"/>
           <w:sz w:val="32"/>
           <w:szCs w:val="40"/>
+          <w:highlight w:val="yellow"/>
           <w:lang w:bidi="ar-SA"/>
         </w:rPr>
-        <w:t>48</w:t>
-      </w:r>
-      <w:r>
-        <w:rPr>
-          <w:rFonts w:ascii="BRH Devanagari Extra" w:hAnsi="BRH Devanagari Extra" w:cs="BRH Devanagari Extra"/>
-          <w:b/>
-          <w:sz w:val="40"/>
-          <w:szCs w:val="40"/>
-          <w:lang w:val="en-US"/>
-        </w:rPr>
-        <w:t xml:space="preserve">. </w:t>
+        <w:t>4</w:t>
+      </w:r>
+      <w:r>
+        <w:rPr>
+          <w:rFonts w:ascii="Arial" w:hAnsi="Arial" w:cs="Arial"/>
+          <w:sz w:val="32"/>
+          <w:szCs w:val="40"/>
+          <w:highlight w:val="yellow"/>
+          <w:lang w:bidi="ar-SA"/>
+        </w:rPr>
+        <w:t>9</w:t>
+      </w:r>
+      <w:r>
+        <w:rPr>
+          <w:rFonts w:ascii="BRH Devanagari Extra" w:hAnsi="BRH Devanagari Extra" w:cs="BRH Devanagari Extra"/>
+          <w:b/>
+          <w:sz w:val="40"/>
+          <w:szCs w:val="40"/>
+          <w:highlight w:val="yellow"/>
+          <w:lang w:val="en-US"/>
+        </w:rPr>
+        <w:t>.</w:t>
+      </w:r>
+      <w:r>
+        <w:rPr>
+          <w:rFonts w:ascii="BRH Devanagari Extra" w:hAnsi="BRH Devanagari Extra" w:cs="BRH Devanagari Extra"/>
+          <w:b/>
+          <w:sz w:val="40"/>
+          <w:szCs w:val="40"/>
+          <w:lang w:val="en-US"/>
+        </w:rPr>
+        <w:t xml:space="preserve"> </w:t>
       </w:r>
       <w:r>
         <w:rPr>
@@ -23864,19 +23908,20 @@
           <w:rFonts w:ascii="Arial" w:hAnsi="Arial" w:cs="Arial"/>
           <w:sz w:val="32"/>
           <w:szCs w:val="40"/>
+          <w:highlight w:val="yellow"/>
           <w:lang w:bidi="ar-SA"/>
         </w:rPr>
-        <w:t>49</w:t>
-      </w:r>
-      <w:r>
-        <w:rPr>
-          <w:rFonts w:ascii="BRH Devanagari Extra" w:hAnsi="BRH Devanagari Extra" w:cs="BRH Devanagari Extra"/>
-          <w:b/>
-          <w:sz w:val="40"/>
-          <w:szCs w:val="40"/>
-          <w:lang w:val="en-US"/>
-        </w:rPr>
-        <w:t xml:space="preserve">. </w:t>
+        <w:t>50.</w:t>
+      </w:r>
+      <w:r>
+        <w:rPr>
+          <w:rFonts w:ascii="BRH Devanagari Extra" w:hAnsi="BRH Devanagari Extra" w:cs="BRH Devanagari Extra"/>
+          <w:b/>
+          <w:sz w:val="40"/>
+          <w:szCs w:val="40"/>
+          <w:lang w:val="en-US"/>
+        </w:rPr>
+        <w:t xml:space="preserve"> </w:t>
       </w:r>
       <w:r>
         <w:rPr>
@@ -23966,19 +24011,41 @@
           <w:rFonts w:ascii="Arial" w:hAnsi="Arial" w:cs="Arial"/>
           <w:sz w:val="32"/>
           <w:szCs w:val="40"/>
+          <w:highlight w:val="yellow"/>
           <w:lang w:bidi="ar-SA"/>
         </w:rPr>
-        <w:t>50</w:t>
-      </w:r>
-      <w:r>
-        <w:rPr>
-          <w:rFonts w:ascii="BRH Devanagari Extra" w:hAnsi="BRH Devanagari Extra" w:cs="BRH Devanagari Extra"/>
-          <w:b/>
-          <w:sz w:val="40"/>
-          <w:szCs w:val="40"/>
-          <w:lang w:val="en-US"/>
-        </w:rPr>
-        <w:t xml:space="preserve">. </w:t>
+        <w:t>5</w:t>
+      </w:r>
+      <w:r>
+        <w:rPr>
+          <w:rFonts w:ascii="Arial" w:hAnsi="Arial" w:cs="Arial"/>
+          <w:sz w:val="32"/>
+          <w:szCs w:val="40"/>
+          <w:highlight w:val="yellow"/>
+          <w:lang w:bidi="ar-SA"/>
+        </w:rPr>
+        <w:t>1</w:t>
+      </w:r>
+      <w:r>
+        <w:rPr>
+          <w:rFonts w:ascii="BRH Devanagari Extra" w:hAnsi="BRH Devanagari Extra" w:cs="BRH Devanagari Extra"/>
+          <w:b/>
+          <w:sz w:val="40"/>
+          <w:szCs w:val="40"/>
+          <w:highlight w:val="yellow"/>
+          <w:lang w:val="en-US"/>
+        </w:rPr>
+        <w:t>.</w:t>
+      </w:r>
+      <w:r>
+        <w:rPr>
+          <w:rFonts w:ascii="BRH Devanagari Extra" w:hAnsi="BRH Devanagari Extra" w:cs="BRH Devanagari Extra"/>
+          <w:b/>
+          <w:sz w:val="40"/>
+          <w:szCs w:val="40"/>
+          <w:lang w:val="en-US"/>
+        </w:rPr>
+        <w:t xml:space="preserve"> </w:t>
       </w:r>
       <w:r>
         <w:rPr>
@@ -24109,6 +24176,7 @@
           <w:rFonts w:ascii="Arial" w:hAnsi="Arial" w:cs="Arial"/>
           <w:sz w:val="32"/>
           <w:szCs w:val="40"/>
+          <w:highlight w:val="yellow"/>
           <w:lang w:bidi="ar-SA"/>
         </w:rPr>
         <w:t>5</w:t>
@@ -24118,29 +24186,53 @@
           <w:rFonts w:ascii="Arial" w:hAnsi="Arial" w:cs="Arial"/>
           <w:sz w:val="32"/>
           <w:szCs w:val="40"/>
+          <w:highlight w:val="yellow"/>
           <w:lang w:bidi="ar-SA"/>
         </w:rPr>
-        <w:t>1</w:t>
-      </w:r>
-      <w:r>
-        <w:rPr>
-          <w:rFonts w:ascii="BRH Devanagari Extra" w:hAnsi="BRH Devanagari Extra" w:cs="BRH Devanagari Extra"/>
-          <w:b/>
-          <w:sz w:val="40"/>
-          <w:szCs w:val="40"/>
-          <w:lang w:val="en-US"/>
-        </w:rPr>
-        <w:t xml:space="preserve">. </w:t>
-      </w:r>
-      <w:r>
-        <w:rPr>
-          <w:rFonts w:ascii="BRH Devanagari Extra" w:hAnsi="BRH Devanagari Extra" w:cs="BRH Devanagari Extra"/>
-          <w:b/>
-          <w:sz w:val="40"/>
-          <w:szCs w:val="40"/>
-          <w:lang w:val="en-US"/>
-        </w:rPr>
-        <w:t>mÉë xÉÉå AþalÉå</w:t>
+        <w:t>2</w:t>
+      </w:r>
+      <w:r>
+        <w:rPr>
+          <w:rFonts w:ascii="BRH Devanagari Extra" w:hAnsi="BRH Devanagari Extra" w:cs="BRH Devanagari Extra"/>
+          <w:b/>
+          <w:sz w:val="40"/>
+          <w:szCs w:val="40"/>
+          <w:highlight w:val="yellow"/>
+          <w:lang w:val="en-US"/>
+        </w:rPr>
+        <w:t>.</w:t>
+      </w:r>
+      <w:r>
+        <w:rPr>
+          <w:rFonts w:ascii="BRH Devanagari Extra" w:hAnsi="BRH Devanagari Extra" w:cs="BRH Devanagari Extra"/>
+          <w:b/>
+          <w:sz w:val="40"/>
+          <w:szCs w:val="40"/>
+          <w:lang w:val="en-US"/>
+        </w:rPr>
+        <w:t xml:space="preserve"> </w:t>
+      </w:r>
+      <w:proofErr w:type="gramStart"/>
+      <w:r>
+        <w:rPr>
+          <w:rFonts w:ascii="BRH Devanagari Extra" w:hAnsi="BRH Devanagari Extra" w:cs="BRH Devanagari Extra"/>
+          <w:b/>
+          <w:sz w:val="40"/>
+          <w:szCs w:val="40"/>
+          <w:lang w:val="en-US"/>
+        </w:rPr>
+        <w:t>mÉë</w:t>
+      </w:r>
+      <w:proofErr w:type="gramEnd"/>
+      <w:r>
+        <w:rPr>
+          <w:rFonts w:ascii="BRH Devanagari Extra" w:hAnsi="BRH Devanagari Extra" w:cs="BRH Devanagari Extra"/>
+          <w:b/>
+          <w:sz w:val="40"/>
+          <w:szCs w:val="40"/>
+          <w:lang w:val="en-US"/>
+        </w:rPr>
+        <w:t xml:space="preserve"> xÉÉå AþalÉå</w:t>
       </w:r>
       <w:r>
         <w:rPr>
@@ -24235,7 +24327,7 @@
           <w:szCs w:val="40"/>
           <w:lang w:bidi="ar-SA"/>
         </w:rPr>
-        <w:t>2</w:t>
+        <w:t>3</w:t>
       </w:r>
       <w:r>
         <w:rPr>
@@ -24362,7 +24454,7 @@
           <w:szCs w:val="40"/>
           <w:lang w:bidi="ar-SA"/>
         </w:rPr>
-        <w:t>3</w:t>
+        <w:t>4</w:t>
       </w:r>
       <w:r>
         <w:rPr>
@@ -24521,7 +24613,7 @@
           <w:szCs w:val="40"/>
           <w:lang w:bidi="ar-SA"/>
         </w:rPr>
-        <w:t>4</w:t>
+        <w:t>5</w:t>
       </w:r>
       <w:r>
         <w:rPr>
@@ -24667,7 +24759,7 @@
           <w:szCs w:val="40"/>
           <w:lang w:val="en-US"/>
         </w:rPr>
-        <w:t>5</w:t>
+        <w:t>6</w:t>
       </w:r>
       <w:r>
         <w:rPr>
@@ -24679,15 +24771,27 @@
         </w:rPr>
         <w:t xml:space="preserve">. </w:t>
       </w:r>
-      <w:r>
-        <w:rPr>
-          <w:rFonts w:ascii="BRH Devanagari Extra" w:hAnsi="BRH Devanagari Extra" w:cs="BRH Devanagari Extra"/>
-          <w:b/>
-          <w:sz w:val="40"/>
-          <w:szCs w:val="40"/>
-          <w:lang w:val="en-US"/>
-        </w:rPr>
-        <w:t>xÉ §ÉÏóèUåþMüÉS</w:t>
+      <w:proofErr w:type="gramStart"/>
+      <w:r>
+        <w:rPr>
+          <w:rFonts w:ascii="BRH Devanagari Extra" w:hAnsi="BRH Devanagari Extra" w:cs="BRH Devanagari Extra"/>
+          <w:b/>
+          <w:sz w:val="40"/>
+          <w:szCs w:val="40"/>
+          <w:lang w:val="en-US"/>
+        </w:rPr>
+        <w:t>xÉ</w:t>
+      </w:r>
+      <w:proofErr w:type="gramEnd"/>
+      <w:r>
+        <w:rPr>
+          <w:rFonts w:ascii="BRH Devanagari Extra" w:hAnsi="BRH Devanagari Extra" w:cs="BRH Devanagari Extra"/>
+          <w:b/>
+          <w:sz w:val="40"/>
+          <w:szCs w:val="40"/>
+          <w:lang w:val="en-US"/>
+        </w:rPr>
+        <w:t xml:space="preserve"> §ÉÏóèUåþMüÉS</w:t>
       </w:r>
       <w:r>
         <w:rPr>
@@ -24949,8 +25053,6 @@
         </w:rPr>
         <w:t>x§ÉÏ(aqÉç) U</w:t>
       </w:r>
-      <w:bookmarkStart w:id="8" w:name="_GoBack"/>
-      <w:bookmarkEnd w:id="8"/>
       <w:r>
         <w:rPr>
           <w:rFonts w:ascii="BRH Devanagari" w:eastAsiaTheme="minorHAnsi" w:hAnsi="BRH Devanagari" w:cs="BRH Devanagari"/>
@@ -24990,6 +25092,7 @@
           <w:rFonts w:ascii="Arial" w:hAnsi="Arial" w:cs="Arial"/>
           <w:sz w:val="32"/>
           <w:szCs w:val="40"/>
+          <w:highlight w:val="yellow"/>
           <w:lang w:val="en-US"/>
         </w:rPr>
         <w:t>5</w:t>
@@ -24999,19 +25102,31 @@
           <w:rFonts w:ascii="Arial" w:hAnsi="Arial" w:cs="Arial"/>
           <w:sz w:val="32"/>
           <w:szCs w:val="40"/>
-          <w:lang w:val="en-US"/>
-        </w:rPr>
-        <w:t>6</w:t>
-      </w:r>
-      <w:r>
-        <w:rPr>
-          <w:rFonts w:ascii="BRH Devanagari Extra" w:hAnsi="BRH Devanagari Extra" w:cs="BRH Devanagari Extra"/>
-          <w:b/>
-          <w:sz w:val="40"/>
-          <w:szCs w:val="40"/>
-          <w:lang w:val="en-US"/>
-        </w:rPr>
-        <w:t xml:space="preserve">. </w:t>
+          <w:highlight w:val="yellow"/>
+          <w:lang w:val="en-US"/>
+        </w:rPr>
+        <w:t>7</w:t>
+      </w:r>
+      <w:r>
+        <w:rPr>
+          <w:rFonts w:ascii="BRH Devanagari Extra" w:hAnsi="BRH Devanagari Extra" w:cs="BRH Devanagari Extra"/>
+          <w:b/>
+          <w:sz w:val="40"/>
+          <w:szCs w:val="40"/>
+          <w:highlight w:val="yellow"/>
+          <w:lang w:val="en-US"/>
+        </w:rPr>
+        <w:t>.</w:t>
+      </w:r>
+      <w:r>
+        <w:rPr>
+          <w:rFonts w:ascii="BRH Devanagari Extra" w:hAnsi="BRH Devanagari Extra" w:cs="BRH Devanagari Extra"/>
+          <w:b/>
+          <w:sz w:val="40"/>
+          <w:szCs w:val="40"/>
+          <w:lang w:val="en-US"/>
+        </w:rPr>
+        <w:t xml:space="preserve"> </w:t>
       </w:r>
       <w:r>
         <w:rPr>
@@ -25157,7 +25272,16 @@
           <w:szCs w:val="40"/>
           <w:lang w:val="en-US"/>
         </w:rPr>
-        <w:t>57</w:t>
+        <w:t>5</w:t>
+      </w:r>
+      <w:r>
+        <w:rPr>
+          <w:rFonts w:ascii="Arial" w:hAnsi="Arial" w:cs="Arial"/>
+          <w:sz w:val="36"/>
+          <w:szCs w:val="40"/>
+          <w:lang w:val="en-US"/>
+        </w:rPr>
+        <w:t>8</w:t>
       </w:r>
       <w:r>
         <w:rPr>
@@ -25217,17 +25341,7 @@
           <w:szCs w:val="40"/>
           <w:lang w:val="en-US"/>
         </w:rPr>
-        <w:t>lrÉjÉþ</w:t>
-      </w:r>
-      <w:r>
-        <w:rPr>
-          <w:rFonts w:ascii="BRH Devanagari Extra" w:hAnsi="BRH Devanagari Extra" w:cs="BRH Devanagari Extra"/>
-          <w:b/>
-          <w:sz w:val="40"/>
-          <w:szCs w:val="40"/>
-          <w:lang w:val="en-US"/>
-        </w:rPr>
-        <w:t xml:space="preserve"> - </w:t>
+        <w:t xml:space="preserve">lrÉjÉþ - </w:t>
       </w:r>
       <w:r>
         <w:rPr>
@@ -25264,7 +25378,16 @@
           <w:szCs w:val="40"/>
           <w:lang w:val="en-US"/>
         </w:rPr>
-        <w:t>58</w:t>
+        <w:t>5</w:t>
+      </w:r>
+      <w:r>
+        <w:rPr>
+          <w:rFonts w:ascii="Arial" w:hAnsi="Arial" w:cs="Arial"/>
+          <w:sz w:val="36"/>
+          <w:szCs w:val="40"/>
+          <w:lang w:val="en-US"/>
+        </w:rPr>
+        <w:t>9</w:t>
       </w:r>
       <w:r>
         <w:rPr>
@@ -25411,7 +25534,7 @@
           <w:szCs w:val="40"/>
           <w:lang w:val="en-US"/>
         </w:rPr>
-        <w:t>59</w:t>
+        <w:t>60</w:t>
       </w:r>
       <w:r>
         <w:rPr>
@@ -25423,45 +25546,47 @@
         </w:rPr>
         <w:t xml:space="preserve">. </w:t>
       </w:r>
-      <w:r>
-        <w:rPr>
-          <w:rFonts w:ascii="BRH Devanagari Extra" w:hAnsi="BRH Devanagari Extra" w:cs="BRH Devanagari Extra"/>
-          <w:b/>
-          <w:sz w:val="40"/>
-          <w:szCs w:val="40"/>
-          <w:lang w:val="en-US"/>
-        </w:rPr>
-        <w:t>pÉ¤ÉåÌWû</w:t>
-      </w:r>
-      <w:r>
-        <w:rPr>
-          <w:rFonts w:ascii="BRH Malayalam Extra" w:hAnsi="BRH Malayalam Extra" w:cs="BRH Devanagari Extra"/>
-          <w:b/>
-          <w:sz w:val="34"/>
-          <w:szCs w:val="40"/>
-          <w:lang w:val="en-US"/>
-        </w:rPr>
-        <w:t>–</w:t>
-      </w:r>
-      <w:r>
-        <w:rPr>
-          <w:rFonts w:ascii="BRH Devanagari Extra" w:hAnsi="BRH Devanagari Extra" w:cs="BRH Devanagari Extra"/>
-          <w:b/>
-          <w:sz w:val="40"/>
-          <w:szCs w:val="40"/>
-          <w:lang w:val="en-US"/>
-        </w:rPr>
-        <w:t xml:space="preserve"> qÉÉ ÅÅ ÌuÉþzÉ</w:t>
-      </w:r>
-      <w:r>
-        <w:rPr>
-          <w:rFonts w:ascii="BRH Devanagari Extra" w:hAnsi="BRH Devanagari Extra" w:cs="BRH Devanagari Extra"/>
-          <w:b/>
-          <w:sz w:val="40"/>
-          <w:szCs w:val="40"/>
-          <w:lang w:val="en-US"/>
-        </w:rPr>
-        <w:t xml:space="preserve"> - </w:t>
+      <w:proofErr w:type="gramStart"/>
+      <w:r>
+        <w:rPr>
+          <w:rFonts w:ascii="BRH Devanagari Extra" w:hAnsi="BRH Devanagari Extra" w:cs="BRH Devanagari Extra"/>
+          <w:b/>
+          <w:sz w:val="40"/>
+          <w:szCs w:val="40"/>
+          <w:lang w:val="en-US"/>
+        </w:rPr>
+        <w:t>pÉ¤</w:t>
+      </w:r>
+      <w:proofErr w:type="gramEnd"/>
+      <w:r>
+        <w:rPr>
+          <w:rFonts w:ascii="BRH Devanagari Extra" w:hAnsi="BRH Devanagari Extra" w:cs="BRH Devanagari Extra"/>
+          <w:b/>
+          <w:sz w:val="40"/>
+          <w:szCs w:val="40"/>
+          <w:lang w:val="en-US"/>
+        </w:rPr>
+        <w:t>ÉåÌWû</w:t>
+      </w:r>
+      <w:r>
+        <w:rPr>
+          <w:rFonts w:ascii="BRH Malayalam Extra" w:hAnsi="BRH Malayalam Extra" w:cs="BRH Devanagari Extra"/>
+          <w:b/>
+          <w:sz w:val="34"/>
+          <w:szCs w:val="40"/>
+          <w:lang w:val="en-US"/>
+        </w:rPr>
+        <w:t>–</w:t>
+      </w:r>
+      <w:r>
+        <w:rPr>
+          <w:rFonts w:ascii="BRH Devanagari Extra" w:hAnsi="BRH Devanagari Extra" w:cs="BRH Devanagari Extra"/>
+          <w:b/>
+          <w:sz w:val="40"/>
+          <w:szCs w:val="40"/>
+          <w:lang w:val="en-US"/>
+        </w:rPr>
+        <w:t xml:space="preserve"> qÉÉ ÅÅ ÌuÉþzÉ - </w:t>
       </w:r>
       <w:r>
         <w:rPr>
@@ -25498,7 +25623,16 @@
           <w:szCs w:val="40"/>
           <w:lang w:val="en-US"/>
         </w:rPr>
-        <w:t>60</w:t>
+        <w:t>6</w:t>
+      </w:r>
+      <w:r>
+        <w:rPr>
+          <w:rFonts w:ascii="Arial" w:hAnsi="Arial" w:cs="Arial"/>
+          <w:sz w:val="36"/>
+          <w:szCs w:val="40"/>
+          <w:lang w:val="en-US"/>
+        </w:rPr>
+        <w:t>1</w:t>
       </w:r>
       <w:r>
         <w:rPr>
@@ -25510,6 +25644,7 @@
         </w:rPr>
         <w:t xml:space="preserve">. </w:t>
       </w:r>
+      <w:proofErr w:type="gramStart"/>
       <w:r>
         <w:rPr>
           <w:rFonts w:ascii="BRH Devanagari Extra" w:hAnsi="BRH Devanagari Extra" w:cs="BRH Devanagari Extra"/>
@@ -25530,6 +25665,7 @@
         </w:rPr>
         <w:t>–</w:t>
       </w:r>
+      <w:proofErr w:type="gramEnd"/>
       <w:r>
         <w:rPr>
           <w:rFonts w:ascii="BRH Devanagari Extra" w:hAnsi="BRH Devanagari Extra" w:cs="BRH Devanagari Extra"/>
@@ -25558,17 +25694,7 @@
           <w:szCs w:val="40"/>
           <w:lang w:val="en-US"/>
         </w:rPr>
-        <w:t xml:space="preserve"> WûËUþuÉiÉÈ</w:t>
-      </w:r>
-      <w:r>
-        <w:rPr>
-          <w:rFonts w:ascii="BRH Devanagari Extra" w:hAnsi="BRH Devanagari Extra" w:cs="BRH Devanagari Extra"/>
-          <w:b/>
-          <w:sz w:val="40"/>
-          <w:szCs w:val="40"/>
-          <w:lang w:val="en-US"/>
-        </w:rPr>
-        <w:t xml:space="preserve"> - </w:t>
+        <w:t xml:space="preserve"> WûËUþuÉiÉÈ - </w:t>
       </w:r>
       <w:r>
         <w:rPr>
@@ -25605,7 +25731,16 @@
           <w:szCs w:val="40"/>
           <w:lang w:val="en-US"/>
         </w:rPr>
-        <w:t>61</w:t>
+        <w:t>6</w:t>
+      </w:r>
+      <w:r>
+        <w:rPr>
+          <w:rFonts w:ascii="Arial" w:hAnsi="Arial" w:cs="Arial"/>
+          <w:sz w:val="36"/>
+          <w:szCs w:val="40"/>
+          <w:lang w:val="en-US"/>
+        </w:rPr>
+        <w:t>2</w:t>
       </w:r>
       <w:r>
         <w:rPr>
@@ -25617,6 +25752,7 @@
         </w:rPr>
         <w:t xml:space="preserve">. </w:t>
       </w:r>
+      <w:proofErr w:type="gramStart"/>
       <w:r>
         <w:rPr>
           <w:rFonts w:ascii="BRH Devanagari Extra" w:hAnsi="BRH Devanagari Extra" w:cs="BRH Devanagari Extra"/>
@@ -25637,6 +25773,7 @@
         </w:rPr>
         <w:t>–</w:t>
       </w:r>
+      <w:proofErr w:type="gramEnd"/>
       <w:r>
         <w:rPr>
           <w:rFonts w:ascii="BRH Devanagari Extra" w:hAnsi="BRH Devanagari Extra" w:cs="BRH Devanagari Extra"/>
@@ -25665,37 +25802,7 @@
           <w:szCs w:val="40"/>
           <w:lang w:val="en-US"/>
         </w:rPr>
-        <w:t xml:space="preserve"> lÉqÉÉå</w:t>
-      </w:r>
-      <w:r>
-        <w:rPr>
-          <w:rFonts w:ascii="BRH Devanagari Extra" w:hAnsi="BRH Devanagari Extra" w:cs="BRH Devanagari Extra"/>
-          <w:b/>
-          <w:sz w:val="40"/>
-          <w:szCs w:val="40"/>
-          <w:lang w:val="en-US"/>
-        </w:rPr>
-        <w:t>þ uÉÈ ÌmÉiÉU</w:t>
-      </w:r>
-      <w:r>
-        <w:rPr>
-          <w:rFonts w:ascii="BRH Devanagari Extra" w:hAnsi="BRH Devanagari Extra" w:cs="BRH Devanagari Extra"/>
-          <w:b/>
-          <w:sz w:val="40"/>
-          <w:szCs w:val="40"/>
-          <w:lang w:val="en-US"/>
-        </w:rPr>
-        <w:t>È</w:t>
-      </w:r>
-      <w:r>
-        <w:rPr>
-          <w:rFonts w:ascii="BRH Devanagari Extra" w:hAnsi="BRH Devanagari Extra" w:cs="BRH Devanagari Extra"/>
-          <w:b/>
-          <w:sz w:val="40"/>
-          <w:szCs w:val="40"/>
-          <w:lang w:val="en-US"/>
-        </w:rPr>
-        <w:t xml:space="preserve"> - </w:t>
+        <w:t xml:space="preserve"> lÉqÉÉåþ uÉÈ ÌmÉiÉUÈ - </w:t>
       </w:r>
       <w:r>
         <w:rPr>
@@ -25732,7 +25839,16 @@
           <w:szCs w:val="40"/>
           <w:lang w:val="en-US"/>
         </w:rPr>
-        <w:t>62</w:t>
+        <w:t>6</w:t>
+      </w:r>
+      <w:r>
+        <w:rPr>
+          <w:rFonts w:ascii="Arial" w:hAnsi="Arial" w:cs="Arial"/>
+          <w:sz w:val="36"/>
+          <w:szCs w:val="40"/>
+          <w:lang w:val="en-US"/>
+        </w:rPr>
+        <w:t>3</w:t>
       </w:r>
       <w:r>
         <w:rPr>
@@ -25812,17 +25928,7 @@
           <w:szCs w:val="40"/>
           <w:lang w:val="en-US"/>
         </w:rPr>
-        <w:t>¥ÉmÉþÌiÉÈ</w:t>
-      </w:r>
-      <w:r>
-        <w:rPr>
-          <w:rFonts w:ascii="BRH Devanagari Extra" w:hAnsi="BRH Devanagari Extra" w:cs="BRH Devanagari Extra"/>
-          <w:b/>
-          <w:sz w:val="40"/>
-          <w:szCs w:val="40"/>
-          <w:lang w:val="en-US"/>
-        </w:rPr>
-        <w:t xml:space="preserve"> - </w:t>
+        <w:t xml:space="preserve">¥ÉmÉþÌiÉÈ - </w:t>
       </w:r>
       <w:r>
         <w:rPr>
@@ -25859,7 +25965,16 @@
           <w:szCs w:val="40"/>
           <w:lang w:val="en-US"/>
         </w:rPr>
-        <w:t>63</w:t>
+        <w:t>6</w:t>
+      </w:r>
+      <w:r>
+        <w:rPr>
+          <w:rFonts w:ascii="Arial" w:hAnsi="Arial" w:cs="Arial"/>
+          <w:sz w:val="36"/>
+          <w:szCs w:val="40"/>
+          <w:lang w:val="en-US"/>
+        </w:rPr>
+        <w:t>4</w:t>
       </w:r>
       <w:r>
         <w:rPr>
@@ -25871,15 +25986,27 @@
         </w:rPr>
         <w:t xml:space="preserve">. </w:t>
       </w:r>
-      <w:r>
-        <w:rPr>
-          <w:rFonts w:ascii="BRH Devanagari Extra" w:hAnsi="BRH Devanagari Extra" w:cs="BRH Devanagari Extra"/>
-          <w:b/>
-          <w:sz w:val="40"/>
-          <w:szCs w:val="40"/>
-          <w:lang w:val="en-US"/>
-        </w:rPr>
-        <w:t>mÉë qÉÑþgcÉÉ xuÉ</w:t>
+      <w:proofErr w:type="gramStart"/>
+      <w:r>
+        <w:rPr>
+          <w:rFonts w:ascii="BRH Devanagari Extra" w:hAnsi="BRH Devanagari Extra" w:cs="BRH Devanagari Extra"/>
+          <w:b/>
+          <w:sz w:val="40"/>
+          <w:szCs w:val="40"/>
+          <w:lang w:val="en-US"/>
+        </w:rPr>
+        <w:t>mÉë</w:t>
+      </w:r>
+      <w:proofErr w:type="gramEnd"/>
+      <w:r>
+        <w:rPr>
+          <w:rFonts w:ascii="BRH Devanagari Extra" w:hAnsi="BRH Devanagari Extra" w:cs="BRH Devanagari Extra"/>
+          <w:b/>
+          <w:sz w:val="40"/>
+          <w:szCs w:val="40"/>
+          <w:lang w:val="en-US"/>
+        </w:rPr>
+        <w:t xml:space="preserve"> qÉÑþgcÉÉ xuÉ</w:t>
       </w:r>
       <w:r>
         <w:rPr>
@@ -25919,17 +26046,7 @@
           <w:szCs w:val="40"/>
           <w:lang w:val="en-US"/>
         </w:rPr>
-        <w:t xml:space="preserve"> rÉå</w:t>
-      </w:r>
-      <w:r>
-        <w:rPr>
-          <w:rFonts w:ascii="BRH Devanagari Extra" w:hAnsi="BRH Devanagari Extra" w:cs="BRH Devanagari Extra"/>
-          <w:b/>
-          <w:sz w:val="40"/>
-          <w:szCs w:val="40"/>
-          <w:lang w:val="en-US"/>
-        </w:rPr>
-        <w:t xml:space="preserve"> - </w:t>
+        <w:t xml:space="preserve"> rÉå - </w:t>
       </w:r>
       <w:r>
         <w:rPr>
@@ -25966,7 +26083,16 @@
           <w:szCs w:val="40"/>
           <w:lang w:val="en-US"/>
         </w:rPr>
-        <w:t>64</w:t>
+        <w:t>6</w:t>
+      </w:r>
+      <w:r>
+        <w:rPr>
+          <w:rFonts w:ascii="Arial" w:hAnsi="Arial" w:cs="Arial"/>
+          <w:sz w:val="36"/>
+          <w:szCs w:val="40"/>
+          <w:lang w:val="en-US"/>
+        </w:rPr>
+        <w:t>5</w:t>
       </w:r>
       <w:r>
         <w:rPr>
@@ -26066,17 +26192,7 @@
           <w:szCs w:val="40"/>
           <w:lang w:val="en-US"/>
         </w:rPr>
-        <w:t>ÍxÉlÉÉÿÇ</w:t>
-      </w:r>
-      <w:r>
-        <w:rPr>
-          <w:rFonts w:ascii="BRH Devanagari Extra" w:hAnsi="BRH Devanagari Extra" w:cs="BRH Devanagari Extra"/>
-          <w:b/>
-          <w:sz w:val="40"/>
-          <w:szCs w:val="40"/>
-          <w:lang w:val="en-US"/>
-        </w:rPr>
-        <w:t xml:space="preserve"> - </w:t>
+        <w:t xml:space="preserve">ÍxÉlÉÉÿÇ - </w:t>
       </w:r>
       <w:r>
         <w:rPr>
@@ -26116,8 +26232,19 @@
           <w:szCs w:val="40"/>
           <w:lang w:val="en-US"/>
         </w:rPr>
-        <w:t>65</w:t>
-      </w:r>
+        <w:t>6</w:t>
+      </w:r>
+      <w:r>
+        <w:rPr>
+          <w:rFonts w:ascii="Arial" w:hAnsi="Arial" w:cs="Arial"/>
+          <w:sz w:val="36"/>
+          <w:szCs w:val="40"/>
+          <w:lang w:val="en-US"/>
+        </w:rPr>
+        <w:t>6</w:t>
+      </w:r>
+      <w:bookmarkStart w:id="8" w:name="_GoBack"/>
+      <w:bookmarkEnd w:id="8"/>
       <w:r>
         <w:rPr>
           <w:rFonts w:ascii="BRH Devanagari Extra" w:hAnsi="BRH Devanagari Extra" w:cs="BRH Devanagari Extra"/>
@@ -26176,17 +26303,7 @@
           <w:szCs w:val="40"/>
           <w:lang w:val="en-US"/>
         </w:rPr>
-        <w:t xml:space="preserve"> zÉÇÆ rÉÉåÈ ||</w:t>
-      </w:r>
-      <w:r>
-        <w:rPr>
-          <w:rFonts w:ascii="BRH Devanagari Extra" w:hAnsi="BRH Devanagari Extra" w:cs="BRH Devanagari Extra"/>
-          <w:b/>
-          <w:sz w:val="40"/>
-          <w:szCs w:val="40"/>
-          <w:lang w:val="en-US"/>
-        </w:rPr>
-        <w:t xml:space="preserve"> - </w:t>
+        <w:t xml:space="preserve"> zÉÇÆ rÉÉåÈ || - </w:t>
       </w:r>
       <w:r>
         <w:rPr>
@@ -26266,16 +26383,7 @@
           <w:b/>
           <w:sz w:val="36"/>
         </w:rPr>
-        <w:t>Ì</w:t>
-      </w:r>
-      <w:proofErr w:type="gramEnd"/>
-      <w:r>
-        <w:rPr>
-          <w:rFonts w:ascii="BRH Devanagari RN" w:hAnsi="BRH Devanagari RN"/>
-          <w:b/>
-          <w:sz w:val="36"/>
-        </w:rPr>
-        <w:t>²iÉÏrÉ</w:t>
+        <w:t>Ì²iÉÏrÉ</w:t>
       </w:r>
       <w:r>
         <w:rPr>
@@ -26289,6 +26397,7 @@
         </w:rPr>
         <w:t>È</w:t>
       </w:r>
+      <w:proofErr w:type="gramEnd"/>
       <w:r>
         <w:rPr>
           <w:rFonts w:ascii="BRH Devanagari Extra" w:hAnsi="BRH Devanagari Extra" w:cs="BRH Devanagari Extra"/>
@@ -26337,7 +26446,7 @@
 </file>
 
 <file path=word/endnotes.xml><?xml version="1.0" encoding="utf-8"?>
-<w:endnotes xmlns:wpc="http://schemas.microsoft.com/office/word/2010/wordprocessingCanvas" xmlns:cx="http://schemas.microsoft.com/office/drawing/2014/chartex" xmlns:cx1="http://schemas.microsoft.com/office/drawing/2015/9/8/chartex" xmlns:mc="http://schemas.openxmlformats.org/markup-compatibility/2006" xmlns:o="urn:schemas-microsoft-com:office:office" xmlns:r="http://schemas.openxmlformats.org/officeDocument/2006/relationships" xmlns:m="http://schemas.openxmlformats.org/officeDocument/2006/math" xmlns:v="urn:schemas-microsoft-com:vml" xmlns:wp14="http://schemas.microsoft.com/office/word/2010/wordprocessingDrawing" xmlns:wp="http://schemas.openxmlformats.org/drawingml/2006/wordprocessingDrawing" xmlns:w10="urn:schemas-microsoft-com:office:word" xmlns:w="http://schemas.openxmlformats.org/wordprocessingml/2006/main" xmlns:w14="http://schemas.microsoft.com/office/word/2010/wordml" xmlns:w15="http://schemas.microsoft.com/office/word/2012/wordml" xmlns:w16se="http://schemas.microsoft.com/office/word/2015/wordml/symex" xmlns:wpg="http://schemas.microsoft.com/office/word/2010/wordprocessingGroup" xmlns:wpi="http://schemas.microsoft.com/office/word/2010/wordprocessingInk" xmlns:wne="http://schemas.microsoft.com/office/word/2006/wordml" xmlns:wps="http://schemas.microsoft.com/office/word/2010/wordprocessingShape" mc:Ignorable="w14 w15 w16se wp14">
+<w:endnotes xmlns:wpc="http://schemas.microsoft.com/office/word/2010/wordprocessingCanvas" xmlns:mc="http://schemas.openxmlformats.org/markup-compatibility/2006" xmlns:o="urn:schemas-microsoft-com:office:office" xmlns:r="http://schemas.openxmlformats.org/officeDocument/2006/relationships" xmlns:m="http://schemas.openxmlformats.org/officeDocument/2006/math" xmlns:v="urn:schemas-microsoft-com:vml" xmlns:wp14="http://schemas.microsoft.com/office/word/2010/wordprocessingDrawing" xmlns:wp="http://schemas.openxmlformats.org/drawingml/2006/wordprocessingDrawing" xmlns:w10="urn:schemas-microsoft-com:office:word" xmlns:w="http://schemas.openxmlformats.org/wordprocessingml/2006/main" xmlns:w14="http://schemas.microsoft.com/office/word/2010/wordml" xmlns:w15="http://schemas.microsoft.com/office/word/2012/wordml" xmlns:wpg="http://schemas.microsoft.com/office/word/2010/wordprocessingGroup" xmlns:wpi="http://schemas.microsoft.com/office/word/2010/wordprocessingInk" xmlns:wne="http://schemas.microsoft.com/office/word/2006/wordml" xmlns:wps="http://schemas.microsoft.com/office/word/2010/wordprocessingShape" mc:Ignorable="w14 w15 wp14">
   <w:endnote w:type="separator" w:id="-1">
     <w:p>
       <w:pPr>
@@ -26362,7 +26471,7 @@
 </file>
 
 <file path=word/footer1.xml><?xml version="1.0" encoding="utf-8"?>
-<w:ftr xmlns:wpc="http://schemas.microsoft.com/office/word/2010/wordprocessingCanvas" xmlns:cx="http://schemas.microsoft.com/office/drawing/2014/chartex" xmlns:cx1="http://schemas.microsoft.com/office/drawing/2015/9/8/chartex" xmlns:mc="http://schemas.openxmlformats.org/markup-compatibility/2006" xmlns:o="urn:schemas-microsoft-com:office:office" xmlns:r="http://schemas.openxmlformats.org/officeDocument/2006/relationships" xmlns:m="http://schemas.openxmlformats.org/officeDocument/2006/math" xmlns:v="urn:schemas-microsoft-com:vml" xmlns:wp14="http://schemas.microsoft.com/office/word/2010/wordprocessingDrawing" xmlns:wp="http://schemas.openxmlformats.org/drawingml/2006/wordprocessingDrawing" xmlns:w10="urn:schemas-microsoft-com:office:word" xmlns:w="http://schemas.openxmlformats.org/wordprocessingml/2006/main" xmlns:w14="http://schemas.microsoft.com/office/word/2010/wordml" xmlns:w15="http://schemas.microsoft.com/office/word/2012/wordml" xmlns:w16se="http://schemas.microsoft.com/office/word/2015/wordml/symex" xmlns:wpg="http://schemas.microsoft.com/office/word/2010/wordprocessingGroup" xmlns:wpi="http://schemas.microsoft.com/office/word/2010/wordprocessingInk" xmlns:wne="http://schemas.microsoft.com/office/word/2006/wordml" xmlns:wps="http://schemas.microsoft.com/office/word/2010/wordprocessingShape" mc:Ignorable="w14 w15 w16se wp14">
+<w:ftr xmlns:wpc="http://schemas.microsoft.com/office/word/2010/wordprocessingCanvas" xmlns:mc="http://schemas.openxmlformats.org/markup-compatibility/2006" xmlns:o="urn:schemas-microsoft-com:office:office" xmlns:r="http://schemas.openxmlformats.org/officeDocument/2006/relationships" xmlns:m="http://schemas.openxmlformats.org/officeDocument/2006/math" xmlns:v="urn:schemas-microsoft-com:vml" xmlns:wp14="http://schemas.microsoft.com/office/word/2010/wordprocessingDrawing" xmlns:wp="http://schemas.openxmlformats.org/drawingml/2006/wordprocessingDrawing" xmlns:w10="urn:schemas-microsoft-com:office:word" xmlns:w="http://schemas.openxmlformats.org/wordprocessingml/2006/main" xmlns:w14="http://schemas.microsoft.com/office/word/2010/wordml" xmlns:w15="http://schemas.microsoft.com/office/word/2012/wordml" xmlns:wpg="http://schemas.microsoft.com/office/word/2010/wordprocessingGroup" xmlns:wpi="http://schemas.microsoft.com/office/word/2010/wordprocessingInk" xmlns:wne="http://schemas.microsoft.com/office/word/2006/wordml" xmlns:wps="http://schemas.microsoft.com/office/word/2010/wordprocessingShape" mc:Ignorable="w14 w15 wp14">
   <w:p>
     <w:pPr>
       <w:pBdr>
@@ -26452,7 +26561,7 @@
         <w:sz w:val="28"/>
         <w:szCs w:val="28"/>
       </w:rPr>
-      <w:t>16</w:t>
+      <w:t>2</w:t>
     </w:r>
     <w:r>
       <w:rPr>
@@ -26546,7 +26655,7 @@
 </file>
 
 <file path=word/footer2.xml><?xml version="1.0" encoding="utf-8"?>
-<w:ftr xmlns:wpc="http://schemas.microsoft.com/office/word/2010/wordprocessingCanvas" xmlns:cx="http://schemas.microsoft.com/office/drawing/2014/chartex" xmlns:cx1="http://schemas.microsoft.com/office/drawing/2015/9/8/chartex" xmlns:mc="http://schemas.openxmlformats.org/markup-compatibility/2006" xmlns:o="urn:schemas-microsoft-com:office:office" xmlns:r="http://schemas.openxmlformats.org/officeDocument/2006/relationships" xmlns:m="http://schemas.openxmlformats.org/officeDocument/2006/math" xmlns:v="urn:schemas-microsoft-com:vml" xmlns:wp14="http://schemas.microsoft.com/office/word/2010/wordprocessingDrawing" xmlns:wp="http://schemas.openxmlformats.org/drawingml/2006/wordprocessingDrawing" xmlns:w10="urn:schemas-microsoft-com:office:word" xmlns:w="http://schemas.openxmlformats.org/wordprocessingml/2006/main" xmlns:w14="http://schemas.microsoft.com/office/word/2010/wordml" xmlns:w15="http://schemas.microsoft.com/office/word/2012/wordml" xmlns:w16se="http://schemas.microsoft.com/office/word/2015/wordml/symex" xmlns:wpg="http://schemas.microsoft.com/office/word/2010/wordprocessingGroup" xmlns:wpi="http://schemas.microsoft.com/office/word/2010/wordprocessingInk" xmlns:wne="http://schemas.microsoft.com/office/word/2006/wordml" xmlns:wps="http://schemas.microsoft.com/office/word/2010/wordprocessingShape" mc:Ignorable="w14 w15 w16se wp14">
+<w:ftr xmlns:wpc="http://schemas.microsoft.com/office/word/2010/wordprocessingCanvas" xmlns:mc="http://schemas.openxmlformats.org/markup-compatibility/2006" xmlns:o="urn:schemas-microsoft-com:office:office" xmlns:r="http://schemas.openxmlformats.org/officeDocument/2006/relationships" xmlns:m="http://schemas.openxmlformats.org/officeDocument/2006/math" xmlns:v="urn:schemas-microsoft-com:vml" xmlns:wp14="http://schemas.microsoft.com/office/word/2010/wordprocessingDrawing" xmlns:wp="http://schemas.openxmlformats.org/drawingml/2006/wordprocessingDrawing" xmlns:w10="urn:schemas-microsoft-com:office:word" xmlns:w="http://schemas.openxmlformats.org/wordprocessingml/2006/main" xmlns:w14="http://schemas.microsoft.com/office/word/2010/wordml" xmlns:w15="http://schemas.microsoft.com/office/word/2012/wordml" xmlns:wpg="http://schemas.microsoft.com/office/word/2010/wordprocessingGroup" xmlns:wpi="http://schemas.microsoft.com/office/word/2010/wordprocessingInk" xmlns:wne="http://schemas.microsoft.com/office/word/2006/wordml" xmlns:wps="http://schemas.microsoft.com/office/word/2010/wordprocessingShape" mc:Ignorable="w14 w15 wp14">
   <w:p>
     <w:pPr>
       <w:pBdr>
@@ -26645,7 +26754,7 @@
         <w:sz w:val="28"/>
         <w:szCs w:val="28"/>
       </w:rPr>
-      <w:t>17</w:t>
+      <w:t>3</w:t>
     </w:r>
     <w:r>
       <w:rPr>
@@ -26728,7 +26837,7 @@
 </file>
 
 <file path=word/footer3.xml><?xml version="1.0" encoding="utf-8"?>
-<w:ftr xmlns:wpc="http://schemas.microsoft.com/office/word/2010/wordprocessingCanvas" xmlns:cx="http://schemas.microsoft.com/office/drawing/2014/chartex" xmlns:cx1="http://schemas.microsoft.com/office/drawing/2015/9/8/chartex" xmlns:mc="http://schemas.openxmlformats.org/markup-compatibility/2006" xmlns:o="urn:schemas-microsoft-com:office:office" xmlns:r="http://schemas.openxmlformats.org/officeDocument/2006/relationships" xmlns:m="http://schemas.openxmlformats.org/officeDocument/2006/math" xmlns:v="urn:schemas-microsoft-com:vml" xmlns:wp14="http://schemas.microsoft.com/office/word/2010/wordprocessingDrawing" xmlns:wp="http://schemas.openxmlformats.org/drawingml/2006/wordprocessingDrawing" xmlns:w10="urn:schemas-microsoft-com:office:word" xmlns:w="http://schemas.openxmlformats.org/wordprocessingml/2006/main" xmlns:w14="http://schemas.microsoft.com/office/word/2010/wordml" xmlns:w15="http://schemas.microsoft.com/office/word/2012/wordml" xmlns:w16se="http://schemas.microsoft.com/office/word/2015/wordml/symex" xmlns:wpg="http://schemas.microsoft.com/office/word/2010/wordprocessingGroup" xmlns:wpi="http://schemas.microsoft.com/office/word/2010/wordprocessingInk" xmlns:wne="http://schemas.microsoft.com/office/word/2006/wordml" xmlns:wps="http://schemas.microsoft.com/office/word/2010/wordprocessingShape" mc:Ignorable="w14 w15 w16se wp14">
+<w:ftr xmlns:wpc="http://schemas.microsoft.com/office/word/2010/wordprocessingCanvas" xmlns:mc="http://schemas.openxmlformats.org/markup-compatibility/2006" xmlns:o="urn:schemas-microsoft-com:office:office" xmlns:r="http://schemas.openxmlformats.org/officeDocument/2006/relationships" xmlns:m="http://schemas.openxmlformats.org/officeDocument/2006/math" xmlns:v="urn:schemas-microsoft-com:vml" xmlns:wp14="http://schemas.microsoft.com/office/word/2010/wordprocessingDrawing" xmlns:wp="http://schemas.openxmlformats.org/drawingml/2006/wordprocessingDrawing" xmlns:w10="urn:schemas-microsoft-com:office:word" xmlns:w="http://schemas.openxmlformats.org/wordprocessingml/2006/main" xmlns:w14="http://schemas.microsoft.com/office/word/2010/wordml" xmlns:w15="http://schemas.microsoft.com/office/word/2012/wordml" xmlns:wpg="http://schemas.microsoft.com/office/word/2010/wordprocessingGroup" xmlns:wpi="http://schemas.microsoft.com/office/word/2010/wordprocessingInk" xmlns:wne="http://schemas.microsoft.com/office/word/2006/wordml" xmlns:wps="http://schemas.microsoft.com/office/word/2010/wordprocessingShape" mc:Ignorable="w14 w15 wp14">
   <w:p>
     <w:pPr>
       <w:pBdr>
@@ -26821,7 +26930,7 @@
 </file>
 
 <file path=word/footnotes.xml><?xml version="1.0" encoding="utf-8"?>
-<w:footnotes xmlns:wpc="http://schemas.microsoft.com/office/word/2010/wordprocessingCanvas" xmlns:cx="http://schemas.microsoft.com/office/drawing/2014/chartex" xmlns:cx1="http://schemas.microsoft.com/office/drawing/2015/9/8/chartex" xmlns:mc="http://schemas.openxmlformats.org/markup-compatibility/2006" xmlns:o="urn:schemas-microsoft-com:office:office" xmlns:r="http://schemas.openxmlformats.org/officeDocument/2006/relationships" xmlns:m="http://schemas.openxmlformats.org/officeDocument/2006/math" xmlns:v="urn:schemas-microsoft-com:vml" xmlns:wp14="http://schemas.microsoft.com/office/word/2010/wordprocessingDrawing" xmlns:wp="http://schemas.openxmlformats.org/drawingml/2006/wordprocessingDrawing" xmlns:w10="urn:schemas-microsoft-com:office:word" xmlns:w="http://schemas.openxmlformats.org/wordprocessingml/2006/main" xmlns:w14="http://schemas.microsoft.com/office/word/2010/wordml" xmlns:w15="http://schemas.microsoft.com/office/word/2012/wordml" xmlns:w16se="http://schemas.microsoft.com/office/word/2015/wordml/symex" xmlns:wpg="http://schemas.microsoft.com/office/word/2010/wordprocessingGroup" xmlns:wpi="http://schemas.microsoft.com/office/word/2010/wordprocessingInk" xmlns:wne="http://schemas.microsoft.com/office/word/2006/wordml" xmlns:wps="http://schemas.microsoft.com/office/word/2010/wordprocessingShape" mc:Ignorable="w14 w15 w16se wp14">
+<w:footnotes xmlns:wpc="http://schemas.microsoft.com/office/word/2010/wordprocessingCanvas" xmlns:mc="http://schemas.openxmlformats.org/markup-compatibility/2006" xmlns:o="urn:schemas-microsoft-com:office:office" xmlns:r="http://schemas.openxmlformats.org/officeDocument/2006/relationships" xmlns:m="http://schemas.openxmlformats.org/officeDocument/2006/math" xmlns:v="urn:schemas-microsoft-com:vml" xmlns:wp14="http://schemas.microsoft.com/office/word/2010/wordprocessingDrawing" xmlns:wp="http://schemas.openxmlformats.org/drawingml/2006/wordprocessingDrawing" xmlns:w10="urn:schemas-microsoft-com:office:word" xmlns:w="http://schemas.openxmlformats.org/wordprocessingml/2006/main" xmlns:w14="http://schemas.microsoft.com/office/word/2010/wordml" xmlns:w15="http://schemas.microsoft.com/office/word/2012/wordml" xmlns:wpg="http://schemas.microsoft.com/office/word/2010/wordprocessingGroup" xmlns:wpi="http://schemas.microsoft.com/office/word/2010/wordprocessingInk" xmlns:wne="http://schemas.microsoft.com/office/word/2006/wordml" xmlns:wps="http://schemas.microsoft.com/office/word/2010/wordprocessingShape" mc:Ignorable="w14 w15 wp14">
   <w:footnote w:type="separator" w:id="-1">
     <w:p>
       <w:pPr>
@@ -26846,7 +26955,7 @@
 </file>
 
 <file path=word/header1.xml><?xml version="1.0" encoding="utf-8"?>
-<w:hdr xmlns:wpc="http://schemas.microsoft.com/office/word/2010/wordprocessingCanvas" xmlns:cx="http://schemas.microsoft.com/office/drawing/2014/chartex" xmlns:cx1="http://schemas.microsoft.com/office/drawing/2015/9/8/chartex" xmlns:mc="http://schemas.openxmlformats.org/markup-compatibility/2006" xmlns:o="urn:schemas-microsoft-com:office:office" xmlns:r="http://schemas.openxmlformats.org/officeDocument/2006/relationships" xmlns:m="http://schemas.openxmlformats.org/officeDocument/2006/math" xmlns:v="urn:schemas-microsoft-com:vml" xmlns:wp14="http://schemas.microsoft.com/office/word/2010/wordprocessingDrawing" xmlns:wp="http://schemas.openxmlformats.org/drawingml/2006/wordprocessingDrawing" xmlns:w10="urn:schemas-microsoft-com:office:word" xmlns:w="http://schemas.openxmlformats.org/wordprocessingml/2006/main" xmlns:w14="http://schemas.microsoft.com/office/word/2010/wordml" xmlns:w15="http://schemas.microsoft.com/office/word/2012/wordml" xmlns:w16se="http://schemas.microsoft.com/office/word/2015/wordml/symex" xmlns:wpg="http://schemas.microsoft.com/office/word/2010/wordprocessingGroup" xmlns:wpi="http://schemas.microsoft.com/office/word/2010/wordprocessingInk" xmlns:wne="http://schemas.microsoft.com/office/word/2006/wordml" xmlns:wps="http://schemas.microsoft.com/office/word/2010/wordprocessingShape" mc:Ignorable="w14 w15 w16se wp14">
+<w:hdr xmlns:wpc="http://schemas.microsoft.com/office/word/2010/wordprocessingCanvas" xmlns:mc="http://schemas.openxmlformats.org/markup-compatibility/2006" xmlns:o="urn:schemas-microsoft-com:office:office" xmlns:r="http://schemas.openxmlformats.org/officeDocument/2006/relationships" xmlns:m="http://schemas.openxmlformats.org/officeDocument/2006/math" xmlns:v="urn:schemas-microsoft-com:vml" xmlns:wp14="http://schemas.microsoft.com/office/word/2010/wordprocessingDrawing" xmlns:wp="http://schemas.openxmlformats.org/drawingml/2006/wordprocessingDrawing" xmlns:w10="urn:schemas-microsoft-com:office:word" xmlns:w="http://schemas.openxmlformats.org/wordprocessingml/2006/main" xmlns:w14="http://schemas.microsoft.com/office/word/2010/wordml" xmlns:w15="http://schemas.microsoft.com/office/word/2012/wordml" xmlns:wpg="http://schemas.microsoft.com/office/word/2010/wordprocessingGroup" xmlns:wpi="http://schemas.microsoft.com/office/word/2010/wordprocessingInk" xmlns:wne="http://schemas.microsoft.com/office/word/2006/wordml" xmlns:wps="http://schemas.microsoft.com/office/word/2010/wordprocessingShape" mc:Ignorable="w14 w15 wp14">
   <w:p>
     <w:pPr>
       <w:pBdr>
@@ -26881,7 +26990,7 @@
 </file>
 
 <file path=word/header2.xml><?xml version="1.0" encoding="utf-8"?>
-<w:hdr xmlns:wpc="http://schemas.microsoft.com/office/word/2010/wordprocessingCanvas" xmlns:cx="http://schemas.microsoft.com/office/drawing/2014/chartex" xmlns:cx1="http://schemas.microsoft.com/office/drawing/2015/9/8/chartex" xmlns:mc="http://schemas.openxmlformats.org/markup-compatibility/2006" xmlns:o="urn:schemas-microsoft-com:office:office" xmlns:r="http://schemas.openxmlformats.org/officeDocument/2006/relationships" xmlns:m="http://schemas.openxmlformats.org/officeDocument/2006/math" xmlns:v="urn:schemas-microsoft-com:vml" xmlns:wp14="http://schemas.microsoft.com/office/word/2010/wordprocessingDrawing" xmlns:wp="http://schemas.openxmlformats.org/drawingml/2006/wordprocessingDrawing" xmlns:w10="urn:schemas-microsoft-com:office:word" xmlns:w="http://schemas.openxmlformats.org/wordprocessingml/2006/main" xmlns:w14="http://schemas.microsoft.com/office/word/2010/wordml" xmlns:w15="http://schemas.microsoft.com/office/word/2012/wordml" xmlns:w16se="http://schemas.microsoft.com/office/word/2015/wordml/symex" xmlns:wpg="http://schemas.microsoft.com/office/word/2010/wordprocessingGroup" xmlns:wpi="http://schemas.microsoft.com/office/word/2010/wordprocessingInk" xmlns:wne="http://schemas.microsoft.com/office/word/2006/wordml" xmlns:wps="http://schemas.microsoft.com/office/word/2010/wordprocessingShape" mc:Ignorable="w14 w15 w16se wp14">
+<w:hdr xmlns:wpc="http://schemas.microsoft.com/office/word/2010/wordprocessingCanvas" xmlns:mc="http://schemas.openxmlformats.org/markup-compatibility/2006" xmlns:o="urn:schemas-microsoft-com:office:office" xmlns:r="http://schemas.openxmlformats.org/officeDocument/2006/relationships" xmlns:m="http://schemas.openxmlformats.org/officeDocument/2006/math" xmlns:v="urn:schemas-microsoft-com:vml" xmlns:wp14="http://schemas.microsoft.com/office/word/2010/wordprocessingDrawing" xmlns:wp="http://schemas.openxmlformats.org/drawingml/2006/wordprocessingDrawing" xmlns:w10="urn:schemas-microsoft-com:office:word" xmlns:w="http://schemas.openxmlformats.org/wordprocessingml/2006/main" xmlns:w14="http://schemas.microsoft.com/office/word/2010/wordml" xmlns:w15="http://schemas.microsoft.com/office/word/2012/wordml" xmlns:wpg="http://schemas.microsoft.com/office/word/2010/wordprocessingGroup" xmlns:wpi="http://schemas.microsoft.com/office/word/2010/wordprocessingInk" xmlns:wne="http://schemas.microsoft.com/office/word/2006/wordml" xmlns:wps="http://schemas.microsoft.com/office/word/2010/wordprocessingShape" mc:Ignorable="w14 w15 wp14">
   <w:p>
     <w:pPr>
       <w:pStyle w:val="Header"/>
@@ -26908,7 +27017,7 @@
 </file>
 
 <file path=word/header3.xml><?xml version="1.0" encoding="utf-8"?>
-<w:hdr xmlns:wpc="http://schemas.microsoft.com/office/word/2010/wordprocessingCanvas" xmlns:cx="http://schemas.microsoft.com/office/drawing/2014/chartex" xmlns:cx1="http://schemas.microsoft.com/office/drawing/2015/9/8/chartex" xmlns:mc="http://schemas.openxmlformats.org/markup-compatibility/2006" xmlns:o="urn:schemas-microsoft-com:office:office" xmlns:r="http://schemas.openxmlformats.org/officeDocument/2006/relationships" xmlns:m="http://schemas.openxmlformats.org/officeDocument/2006/math" xmlns:v="urn:schemas-microsoft-com:vml" xmlns:wp14="http://schemas.microsoft.com/office/word/2010/wordprocessingDrawing" xmlns:wp="http://schemas.openxmlformats.org/drawingml/2006/wordprocessingDrawing" xmlns:w10="urn:schemas-microsoft-com:office:word" xmlns:w="http://schemas.openxmlformats.org/wordprocessingml/2006/main" xmlns:w14="http://schemas.microsoft.com/office/word/2010/wordml" xmlns:w15="http://schemas.microsoft.com/office/word/2012/wordml" xmlns:w16se="http://schemas.microsoft.com/office/word/2015/wordml/symex" xmlns:wpg="http://schemas.microsoft.com/office/word/2010/wordprocessingGroup" xmlns:wpi="http://schemas.microsoft.com/office/word/2010/wordprocessingInk" xmlns:wne="http://schemas.microsoft.com/office/word/2006/wordml" xmlns:wps="http://schemas.microsoft.com/office/word/2010/wordprocessingShape" mc:Ignorable="w14 w15 w16se wp14">
+<w:hdr xmlns:wpc="http://schemas.microsoft.com/office/word/2010/wordprocessingCanvas" xmlns:mc="http://schemas.openxmlformats.org/markup-compatibility/2006" xmlns:o="urn:schemas-microsoft-com:office:office" xmlns:r="http://schemas.openxmlformats.org/officeDocument/2006/relationships" xmlns:m="http://schemas.openxmlformats.org/officeDocument/2006/math" xmlns:v="urn:schemas-microsoft-com:vml" xmlns:wp14="http://schemas.microsoft.com/office/word/2010/wordprocessingDrawing" xmlns:wp="http://schemas.openxmlformats.org/drawingml/2006/wordprocessingDrawing" xmlns:w10="urn:schemas-microsoft-com:office:word" xmlns:w="http://schemas.openxmlformats.org/wordprocessingml/2006/main" xmlns:w14="http://schemas.microsoft.com/office/word/2010/wordml" xmlns:w15="http://schemas.microsoft.com/office/word/2012/wordml" xmlns:wpg="http://schemas.microsoft.com/office/word/2010/wordprocessingGroup" xmlns:wpi="http://schemas.microsoft.com/office/word/2010/wordprocessingInk" xmlns:wne="http://schemas.microsoft.com/office/word/2006/wordml" xmlns:wps="http://schemas.microsoft.com/office/word/2010/wordprocessingShape" mc:Ignorable="w14 w15 wp14">
   <w:p>
     <w:pPr>
       <w:pStyle w:val="Header"/>
@@ -26929,7 +27038,7 @@
 </file>
 
 <file path=word/header4.xml><?xml version="1.0" encoding="utf-8"?>
-<w:hdr xmlns:wpc="http://schemas.microsoft.com/office/word/2010/wordprocessingCanvas" xmlns:cx="http://schemas.microsoft.com/office/drawing/2014/chartex" xmlns:cx1="http://schemas.microsoft.com/office/drawing/2015/9/8/chartex" xmlns:mc="http://schemas.openxmlformats.org/markup-compatibility/2006" xmlns:o="urn:schemas-microsoft-com:office:office" xmlns:r="http://schemas.openxmlformats.org/officeDocument/2006/relationships" xmlns:m="http://schemas.openxmlformats.org/officeDocument/2006/math" xmlns:v="urn:schemas-microsoft-com:vml" xmlns:wp14="http://schemas.microsoft.com/office/word/2010/wordprocessingDrawing" xmlns:wp="http://schemas.openxmlformats.org/drawingml/2006/wordprocessingDrawing" xmlns:w10="urn:schemas-microsoft-com:office:word" xmlns:w="http://schemas.openxmlformats.org/wordprocessingml/2006/main" xmlns:w14="http://schemas.microsoft.com/office/word/2010/wordml" xmlns:w15="http://schemas.microsoft.com/office/word/2012/wordml" xmlns:w16se="http://schemas.microsoft.com/office/word/2015/wordml/symex" xmlns:wpg="http://schemas.microsoft.com/office/word/2010/wordprocessingGroup" xmlns:wpi="http://schemas.microsoft.com/office/word/2010/wordprocessingInk" xmlns:wne="http://schemas.microsoft.com/office/word/2006/wordml" xmlns:wps="http://schemas.microsoft.com/office/word/2010/wordprocessingShape" mc:Ignorable="w14 w15 w16se wp14">
+<w:hdr xmlns:wpc="http://schemas.microsoft.com/office/word/2010/wordprocessingCanvas" xmlns:mc="http://schemas.openxmlformats.org/markup-compatibility/2006" xmlns:o="urn:schemas-microsoft-com:office:office" xmlns:r="http://schemas.openxmlformats.org/officeDocument/2006/relationships" xmlns:m="http://schemas.openxmlformats.org/officeDocument/2006/math" xmlns:v="urn:schemas-microsoft-com:vml" xmlns:wp14="http://schemas.microsoft.com/office/word/2010/wordprocessingDrawing" xmlns:wp="http://schemas.openxmlformats.org/drawingml/2006/wordprocessingDrawing" xmlns:w10="urn:schemas-microsoft-com:office:word" xmlns:w="http://schemas.openxmlformats.org/wordprocessingml/2006/main" xmlns:w14="http://schemas.microsoft.com/office/word/2010/wordml" xmlns:w15="http://schemas.microsoft.com/office/word/2012/wordml" xmlns:wpg="http://schemas.microsoft.com/office/word/2010/wordprocessingGroup" xmlns:wpi="http://schemas.microsoft.com/office/word/2010/wordprocessingInk" xmlns:wne="http://schemas.microsoft.com/office/word/2006/wordml" xmlns:wps="http://schemas.microsoft.com/office/word/2010/wordprocessingShape" mc:Ignorable="w14 w15 wp14">
   <w:p>
     <w:pPr>
       <w:pStyle w:val="Header"/>
@@ -26956,7 +27065,7 @@
 </file>
 
 <file path=word/header5.xml><?xml version="1.0" encoding="utf-8"?>
-<w:hdr xmlns:wpc="http://schemas.microsoft.com/office/word/2010/wordprocessingCanvas" xmlns:cx="http://schemas.microsoft.com/office/drawing/2014/chartex" xmlns:cx1="http://schemas.microsoft.com/office/drawing/2015/9/8/chartex" xmlns:mc="http://schemas.openxmlformats.org/markup-compatibility/2006" xmlns:o="urn:schemas-microsoft-com:office:office" xmlns:r="http://schemas.openxmlformats.org/officeDocument/2006/relationships" xmlns:m="http://schemas.openxmlformats.org/officeDocument/2006/math" xmlns:v="urn:schemas-microsoft-com:vml" xmlns:wp14="http://schemas.microsoft.com/office/word/2010/wordprocessingDrawing" xmlns:wp="http://schemas.openxmlformats.org/drawingml/2006/wordprocessingDrawing" xmlns:w10="urn:schemas-microsoft-com:office:word" xmlns:w="http://schemas.openxmlformats.org/wordprocessingml/2006/main" xmlns:w14="http://schemas.microsoft.com/office/word/2010/wordml" xmlns:w15="http://schemas.microsoft.com/office/word/2012/wordml" xmlns:w16se="http://schemas.microsoft.com/office/word/2015/wordml/symex" xmlns:wpg="http://schemas.microsoft.com/office/word/2010/wordprocessingGroup" xmlns:wpi="http://schemas.microsoft.com/office/word/2010/wordprocessingInk" xmlns:wne="http://schemas.microsoft.com/office/word/2006/wordml" xmlns:wps="http://schemas.microsoft.com/office/word/2010/wordprocessingShape" mc:Ignorable="w14 w15 w16se wp14">
+<w:hdr xmlns:wpc="http://schemas.microsoft.com/office/word/2010/wordprocessingCanvas" xmlns:mc="http://schemas.openxmlformats.org/markup-compatibility/2006" xmlns:o="urn:schemas-microsoft-com:office:office" xmlns:r="http://schemas.openxmlformats.org/officeDocument/2006/relationships" xmlns:m="http://schemas.openxmlformats.org/officeDocument/2006/math" xmlns:v="urn:schemas-microsoft-com:vml" xmlns:wp14="http://schemas.microsoft.com/office/word/2010/wordprocessingDrawing" xmlns:wp="http://schemas.openxmlformats.org/drawingml/2006/wordprocessingDrawing" xmlns:w10="urn:schemas-microsoft-com:office:word" xmlns:w="http://schemas.openxmlformats.org/wordprocessingml/2006/main" xmlns:w14="http://schemas.microsoft.com/office/word/2010/wordml" xmlns:w15="http://schemas.microsoft.com/office/word/2012/wordml" xmlns:wpg="http://schemas.microsoft.com/office/word/2010/wordprocessingGroup" xmlns:wpi="http://schemas.microsoft.com/office/word/2010/wordprocessingInk" xmlns:wne="http://schemas.microsoft.com/office/word/2006/wordml" xmlns:wps="http://schemas.microsoft.com/office/word/2010/wordprocessingShape" mc:Ignorable="w14 w15 wp14">
   <w:p>
     <w:pPr>
       <w:pStyle w:val="Header"/>
@@ -26983,7 +27092,7 @@
 </file>
 
 <file path=word/header6.xml><?xml version="1.0" encoding="utf-8"?>
-<w:hdr xmlns:wpc="http://schemas.microsoft.com/office/word/2010/wordprocessingCanvas" xmlns:cx="http://schemas.microsoft.com/office/drawing/2014/chartex" xmlns:cx1="http://schemas.microsoft.com/office/drawing/2015/9/8/chartex" xmlns:mc="http://schemas.openxmlformats.org/markup-compatibility/2006" xmlns:o="urn:schemas-microsoft-com:office:office" xmlns:r="http://schemas.openxmlformats.org/officeDocument/2006/relationships" xmlns:m="http://schemas.openxmlformats.org/officeDocument/2006/math" xmlns:v="urn:schemas-microsoft-com:vml" xmlns:wp14="http://schemas.microsoft.com/office/word/2010/wordprocessingDrawing" xmlns:wp="http://schemas.openxmlformats.org/drawingml/2006/wordprocessingDrawing" xmlns:w10="urn:schemas-microsoft-com:office:word" xmlns:w="http://schemas.openxmlformats.org/wordprocessingml/2006/main" xmlns:w14="http://schemas.microsoft.com/office/word/2010/wordml" xmlns:w15="http://schemas.microsoft.com/office/word/2012/wordml" xmlns:w16se="http://schemas.microsoft.com/office/word/2015/wordml/symex" xmlns:wpg="http://schemas.microsoft.com/office/word/2010/wordprocessingGroup" xmlns:wpi="http://schemas.microsoft.com/office/word/2010/wordprocessingInk" xmlns:wne="http://schemas.microsoft.com/office/word/2006/wordml" xmlns:wps="http://schemas.microsoft.com/office/word/2010/wordprocessingShape" mc:Ignorable="w14 w15 w16se wp14">
+<w:hdr xmlns:wpc="http://schemas.microsoft.com/office/word/2010/wordprocessingCanvas" xmlns:mc="http://schemas.openxmlformats.org/markup-compatibility/2006" xmlns:o="urn:schemas-microsoft-com:office:office" xmlns:r="http://schemas.openxmlformats.org/officeDocument/2006/relationships" xmlns:m="http://schemas.openxmlformats.org/officeDocument/2006/math" xmlns:v="urn:schemas-microsoft-com:vml" xmlns:wp14="http://schemas.microsoft.com/office/word/2010/wordprocessingDrawing" xmlns:wp="http://schemas.openxmlformats.org/drawingml/2006/wordprocessingDrawing" xmlns:w10="urn:schemas-microsoft-com:office:word" xmlns:w="http://schemas.openxmlformats.org/wordprocessingml/2006/main" xmlns:w14="http://schemas.microsoft.com/office/word/2010/wordml" xmlns:w15="http://schemas.microsoft.com/office/word/2012/wordml" xmlns:wpg="http://schemas.microsoft.com/office/word/2010/wordprocessingGroup" xmlns:wpi="http://schemas.microsoft.com/office/word/2010/wordprocessingInk" xmlns:wne="http://schemas.microsoft.com/office/word/2006/wordml" xmlns:wps="http://schemas.microsoft.com/office/word/2010/wordprocessingShape" mc:Ignorable="w14 w15 wp14">
   <w:p>
     <w:pPr>
       <w:widowControl w:val="0"/>
@@ -27003,6 +27112,7 @@
         <w:lang w:eastAsia="en-US" w:bidi="ar-SA"/>
       </w:rPr>
     </w:pPr>
+    <w:proofErr w:type="gramStart"/>
     <w:r>
       <w:rPr>
         <w:rFonts w:ascii="BRH Devanagari RN" w:eastAsiaTheme="minorHAnsi" w:hAnsi="BRH Devanagari RN" w:cs="BRH Devanagari"/>
@@ -27014,6 +27124,7 @@
       </w:rPr>
       <w:t>bÉlÉxÉÎlkÉÈ</w:t>
     </w:r>
+    <w:proofErr w:type="gramEnd"/>
     <w:r>
       <w:rPr>
         <w:rFonts w:ascii="BRH Devanagari RN" w:hAnsi="BRH Devanagari RN" w:cs="BRH Devanagari Extra"/>
@@ -27035,20 +27146,7 @@
         <w:szCs w:val="40"/>
         <w:lang w:bidi="ar-SA"/>
       </w:rPr>
-      <w:t>iÉ×</w:t>
-    </w:r>
-    <w:proofErr w:type="gramStart"/>
-    <w:r>
-      <w:rPr>
-        <w:rFonts w:ascii="BRH Devanagari RN" w:hAnsi="BRH Devanagari RN" w:cs="BRH Devanagari Extra"/>
-        <w:b/>
-        <w:bCs/>
-        <w:color w:val="000000"/>
-        <w:sz w:val="36"/>
-        <w:szCs w:val="40"/>
-        <w:lang w:bidi="ar-SA"/>
-      </w:rPr>
-      <w:t>iÉÏrÉMüÉhQåû</w:t>
+      <w:t>iÉ×iÉÏrÉMüÉhQåû</w:t>
     </w:r>
     <w:r>
       <w:rPr>
@@ -27076,7 +27174,6 @@
       </w:rPr>
       <w:t>mÉëjÉqÉÈ</w:t>
     </w:r>
-    <w:proofErr w:type="gramEnd"/>
     <w:r>
       <w:rPr>
         <w:rFonts w:ascii="BRH Devanagari RN" w:hAnsi="BRH Devanagari RN" w:cs="BRH Devanagari Extra"/>
@@ -27114,7 +27211,7 @@
 </file>
 
 <file path=word/header7.xml><?xml version="1.0" encoding="utf-8"?>
-<w:hdr xmlns:wpc="http://schemas.microsoft.com/office/word/2010/wordprocessingCanvas" xmlns:cx="http://schemas.microsoft.com/office/drawing/2014/chartex" xmlns:cx1="http://schemas.microsoft.com/office/drawing/2015/9/8/chartex" xmlns:mc="http://schemas.openxmlformats.org/markup-compatibility/2006" xmlns:o="urn:schemas-microsoft-com:office:office" xmlns:r="http://schemas.openxmlformats.org/officeDocument/2006/relationships" xmlns:m="http://schemas.openxmlformats.org/officeDocument/2006/math" xmlns:v="urn:schemas-microsoft-com:vml" xmlns:wp14="http://schemas.microsoft.com/office/word/2010/wordprocessingDrawing" xmlns:wp="http://schemas.openxmlformats.org/drawingml/2006/wordprocessingDrawing" xmlns:w10="urn:schemas-microsoft-com:office:word" xmlns:w="http://schemas.openxmlformats.org/wordprocessingml/2006/main" xmlns:w14="http://schemas.microsoft.com/office/word/2010/wordml" xmlns:w15="http://schemas.microsoft.com/office/word/2012/wordml" xmlns:w16se="http://schemas.microsoft.com/office/word/2015/wordml/symex" xmlns:wpg="http://schemas.microsoft.com/office/word/2010/wordprocessingGroup" xmlns:wpi="http://schemas.microsoft.com/office/word/2010/wordprocessingInk" xmlns:wne="http://schemas.microsoft.com/office/word/2006/wordml" xmlns:wps="http://schemas.microsoft.com/office/word/2010/wordprocessingShape" mc:Ignorable="w14 w15 w16se wp14">
+<w:hdr xmlns:wpc="http://schemas.microsoft.com/office/word/2010/wordprocessingCanvas" xmlns:mc="http://schemas.openxmlformats.org/markup-compatibility/2006" xmlns:o="urn:schemas-microsoft-com:office:office" xmlns:r="http://schemas.openxmlformats.org/officeDocument/2006/relationships" xmlns:m="http://schemas.openxmlformats.org/officeDocument/2006/math" xmlns:v="urn:schemas-microsoft-com:vml" xmlns:wp14="http://schemas.microsoft.com/office/word/2010/wordprocessingDrawing" xmlns:wp="http://schemas.openxmlformats.org/drawingml/2006/wordprocessingDrawing" xmlns:w10="urn:schemas-microsoft-com:office:word" xmlns:w="http://schemas.openxmlformats.org/wordprocessingml/2006/main" xmlns:w14="http://schemas.microsoft.com/office/word/2010/wordml" xmlns:w15="http://schemas.microsoft.com/office/word/2012/wordml" xmlns:wpg="http://schemas.microsoft.com/office/word/2010/wordprocessingGroup" xmlns:wpi="http://schemas.microsoft.com/office/word/2010/wordprocessingInk" xmlns:wne="http://schemas.microsoft.com/office/word/2006/wordml" xmlns:wps="http://schemas.microsoft.com/office/word/2010/wordprocessingShape" mc:Ignorable="w14 w15 wp14">
   <w:p>
     <w:pPr>
       <w:widowControl w:val="0"/>
@@ -27134,6 +27231,7 @@
         <w:lang w:eastAsia="en-US" w:bidi="ar-SA"/>
       </w:rPr>
     </w:pPr>
+    <w:proofErr w:type="gramStart"/>
     <w:r>
       <w:rPr>
         <w:rFonts w:ascii="BRH Devanagari RN" w:eastAsiaTheme="minorHAnsi" w:hAnsi="BRH Devanagari RN" w:cs="BRH Devanagari"/>
@@ -27145,6 +27243,7 @@
       </w:rPr>
       <w:t>bÉlÉxÉÎlkÉÈ</w:t>
     </w:r>
+    <w:proofErr w:type="gramEnd"/>
     <w:r>
       <w:rPr>
         <w:rFonts w:ascii="BRH Devanagari RN" w:hAnsi="BRH Devanagari RN" w:cs="BRH Devanagari Extra"/>
@@ -27210,20 +27309,7 @@
         <w:szCs w:val="40"/>
         <w:lang w:bidi="ar-SA"/>
       </w:rPr>
-      <w:t xml:space="preserve"> </w:t>
-    </w:r>
-    <w:proofErr w:type="gramStart"/>
-    <w:r>
-      <w:rPr>
-        <w:rFonts w:ascii="BRH Devanagari RN" w:hAnsi="BRH Devanagari RN" w:cs="BRH Devanagari Extra"/>
-        <w:b/>
-        <w:bCs/>
-        <w:color w:val="000000"/>
-        <w:sz w:val="36"/>
-        <w:szCs w:val="40"/>
-        <w:lang w:bidi="ar-SA"/>
-      </w:rPr>
-      <w:t>mÉëzlÉÈ</w:t>
+      <w:t xml:space="preserve"> mÉëzlÉÈ</w:t>
     </w:r>
     <w:r>
       <w:rPr>
@@ -27237,7 +27323,6 @@
       </w:rPr>
       <w:t xml:space="preserve">  (</w:t>
     </w:r>
-    <w:proofErr w:type="gramEnd"/>
     <w:r>
       <w:rPr>
         <w:rFonts w:ascii="BRH Devanagari RN" w:hAnsi="BRH Devanagari RN" w:cs="BRH Devanagari Extra"/>
@@ -27299,7 +27384,7 @@
 </file>
 
 <file path=word/header8.xml><?xml version="1.0" encoding="utf-8"?>
-<w:hdr xmlns:wpc="http://schemas.microsoft.com/office/word/2010/wordprocessingCanvas" xmlns:cx="http://schemas.microsoft.com/office/drawing/2014/chartex" xmlns:cx1="http://schemas.microsoft.com/office/drawing/2015/9/8/chartex" xmlns:mc="http://schemas.openxmlformats.org/markup-compatibility/2006" xmlns:o="urn:schemas-microsoft-com:office:office" xmlns:r="http://schemas.openxmlformats.org/officeDocument/2006/relationships" xmlns:m="http://schemas.openxmlformats.org/officeDocument/2006/math" xmlns:v="urn:schemas-microsoft-com:vml" xmlns:wp14="http://schemas.microsoft.com/office/word/2010/wordprocessingDrawing" xmlns:wp="http://schemas.openxmlformats.org/drawingml/2006/wordprocessingDrawing" xmlns:w10="urn:schemas-microsoft-com:office:word" xmlns:w="http://schemas.openxmlformats.org/wordprocessingml/2006/main" xmlns:w14="http://schemas.microsoft.com/office/word/2010/wordml" xmlns:w15="http://schemas.microsoft.com/office/word/2012/wordml" xmlns:w16se="http://schemas.microsoft.com/office/word/2015/wordml/symex" xmlns:wpg="http://schemas.microsoft.com/office/word/2010/wordprocessingGroup" xmlns:wpi="http://schemas.microsoft.com/office/word/2010/wordprocessingInk" xmlns:wne="http://schemas.microsoft.com/office/word/2006/wordml" xmlns:wps="http://schemas.microsoft.com/office/word/2010/wordprocessingShape" mc:Ignorable="w14 w15 w16se wp14">
+<w:hdr xmlns:wpc="http://schemas.microsoft.com/office/word/2010/wordprocessingCanvas" xmlns:mc="http://schemas.openxmlformats.org/markup-compatibility/2006" xmlns:o="urn:schemas-microsoft-com:office:office" xmlns:r="http://schemas.openxmlformats.org/officeDocument/2006/relationships" xmlns:m="http://schemas.openxmlformats.org/officeDocument/2006/math" xmlns:v="urn:schemas-microsoft-com:vml" xmlns:wp14="http://schemas.microsoft.com/office/word/2010/wordprocessingDrawing" xmlns:wp="http://schemas.openxmlformats.org/drawingml/2006/wordprocessingDrawing" xmlns:w10="urn:schemas-microsoft-com:office:word" xmlns:w="http://schemas.openxmlformats.org/wordprocessingml/2006/main" xmlns:w14="http://schemas.microsoft.com/office/word/2010/wordml" xmlns:w15="http://schemas.microsoft.com/office/word/2012/wordml" xmlns:wpg="http://schemas.microsoft.com/office/word/2010/wordprocessingGroup" xmlns:wpi="http://schemas.microsoft.com/office/word/2010/wordprocessingInk" xmlns:wne="http://schemas.microsoft.com/office/word/2006/wordml" xmlns:wps="http://schemas.microsoft.com/office/word/2010/wordprocessingShape" mc:Ignorable="w14 w15 wp14">
   <w:p>
     <w:pPr>
       <w:widowControl w:val="0"/>
@@ -27319,6 +27404,7 @@
         <w:lang w:eastAsia="en-US" w:bidi="ar-SA"/>
       </w:rPr>
     </w:pPr>
+    <w:proofErr w:type="gramStart"/>
     <w:r>
       <w:rPr>
         <w:rFonts w:ascii="BRH Devanagari RN" w:eastAsiaTheme="minorHAnsi" w:hAnsi="BRH Devanagari RN" w:cs="BRH Devanagari"/>
@@ -27330,6 +27416,7 @@
       </w:rPr>
       <w:t>bÉlÉxÉÎlkÉÈ</w:t>
     </w:r>
+    <w:proofErr w:type="gramEnd"/>
     <w:r>
       <w:rPr>
         <w:rFonts w:ascii="BRH Devanagari RN" w:hAnsi="BRH Devanagari RN" w:cs="BRH Devanagari Extra"/>
@@ -27373,7 +27460,6 @@
       </w:rPr>
       <w:t xml:space="preserve">È </w:t>
     </w:r>
-    <w:proofErr w:type="gramStart"/>
     <w:r>
       <w:rPr>
         <w:rFonts w:ascii="BRH Devanagari RN" w:hAnsi="BRH Devanagari RN" w:cs="BRH Devanagari Extra"/>
@@ -27396,20 +27482,7 @@
         <w:szCs w:val="40"/>
         <w:lang w:bidi="ar-SA"/>
       </w:rPr>
-      <w:t xml:space="preserve">  (</w:t>
-    </w:r>
-    <w:proofErr w:type="gramEnd"/>
-    <w:r>
-      <w:rPr>
-        <w:rFonts w:ascii="BRH Devanagari RN" w:hAnsi="BRH Devanagari RN" w:cs="BRH Devanagari Extra"/>
-        <w:b/>
-        <w:bCs/>
-        <w:color w:val="000000"/>
-        <w:sz w:val="36"/>
-        <w:szCs w:val="40"/>
-        <w:lang w:bidi="ar-SA"/>
-      </w:rPr>
-      <w:t>3.2)</w:t>
+      <w:t xml:space="preserve">  (3.2)</w:t>
     </w:r>
   </w:p>
   <w:p>
@@ -27424,8 +27497,8 @@
 </file>
 
 <file path=word/numbering.xml><?xml version="1.0" encoding="utf-8"?>
-<w:numbering xmlns:wpc="http://schemas.microsoft.com/office/word/2010/wordprocessingCanvas" xmlns:cx="http://schemas.microsoft.com/office/drawing/2014/chartex" xmlns:cx1="http://schemas.microsoft.com/office/drawing/2015/9/8/chartex" xmlns:mc="http://schemas.openxmlformats.org/markup-compatibility/2006" xmlns:o="urn:schemas-microsoft-com:office:office" xmlns:r="http://schemas.openxmlformats.org/officeDocument/2006/relationships" xmlns:m="http://schemas.openxmlformats.org/officeDocument/2006/math" xmlns:v="urn:schemas-microsoft-com:vml" xmlns:wp14="http://schemas.microsoft.com/office/word/2010/wordprocessingDrawing" xmlns:wp="http://schemas.openxmlformats.org/drawingml/2006/wordprocessingDrawing" xmlns:w10="urn:schemas-microsoft-com:office:word" xmlns:w="http://schemas.openxmlformats.org/wordprocessingml/2006/main" xmlns:w14="http://schemas.microsoft.com/office/word/2010/wordml" xmlns:w15="http://schemas.microsoft.com/office/word/2012/wordml" xmlns:w16se="http://schemas.microsoft.com/office/word/2015/wordml/symex" xmlns:wpg="http://schemas.microsoft.com/office/word/2010/wordprocessingGroup" xmlns:wpi="http://schemas.microsoft.com/office/word/2010/wordprocessingInk" xmlns:wne="http://schemas.microsoft.com/office/word/2006/wordml" xmlns:wps="http://schemas.microsoft.com/office/word/2010/wordprocessingShape" mc:Ignorable="w14 w15 w16se wp14">
-  <w:abstractNum w:abstractNumId="0" w15:restartNumberingAfterBreak="0">
+<w:numbering xmlns:wpc="http://schemas.microsoft.com/office/word/2010/wordprocessingCanvas" xmlns:mc="http://schemas.openxmlformats.org/markup-compatibility/2006" xmlns:o="urn:schemas-microsoft-com:office:office" xmlns:r="http://schemas.openxmlformats.org/officeDocument/2006/relationships" xmlns:m="http://schemas.openxmlformats.org/officeDocument/2006/math" xmlns:v="urn:schemas-microsoft-com:vml" xmlns:wp14="http://schemas.microsoft.com/office/word/2010/wordprocessingDrawing" xmlns:wp="http://schemas.openxmlformats.org/drawingml/2006/wordprocessingDrawing" xmlns:w10="urn:schemas-microsoft-com:office:word" xmlns:w="http://schemas.openxmlformats.org/wordprocessingml/2006/main" xmlns:w14="http://schemas.microsoft.com/office/word/2010/wordml" xmlns:w15="http://schemas.microsoft.com/office/word/2012/wordml" xmlns:wpg="http://schemas.microsoft.com/office/word/2010/wordprocessingGroup" xmlns:wpi="http://schemas.microsoft.com/office/word/2010/wordprocessingInk" xmlns:wne="http://schemas.microsoft.com/office/word/2006/wordml" xmlns:wps="http://schemas.microsoft.com/office/word/2010/wordprocessingShape" mc:Ignorable="w14 w15 wp14">
+  <w:abstractNum w:abstractNumId="0">
     <w:nsid w:val="0B0439D0"/>
     <w:multiLevelType w:val="multilevel"/>
     <w:tmpl w:val="AC2A38A4"/>
@@ -27542,7 +27615,7 @@
       </w:rPr>
     </w:lvl>
   </w:abstractNum>
-  <w:abstractNum w:abstractNumId="1" w15:restartNumberingAfterBreak="0">
+  <w:abstractNum w:abstractNumId="1">
     <w:nsid w:val="0FF61508"/>
     <w:multiLevelType w:val="hybridMultilevel"/>
     <w:tmpl w:val="B4E2BFF2"/>
@@ -27632,7 +27705,7 @@
       </w:pPr>
     </w:lvl>
   </w:abstractNum>
-  <w:abstractNum w:abstractNumId="2" w15:restartNumberingAfterBreak="0">
+  <w:abstractNum w:abstractNumId="2">
     <w:nsid w:val="15660DBE"/>
     <w:multiLevelType w:val="hybridMultilevel"/>
     <w:tmpl w:val="E12277D2"/>
@@ -27722,7 +27795,7 @@
       </w:pPr>
     </w:lvl>
   </w:abstractNum>
-  <w:abstractNum w:abstractNumId="3" w15:restartNumberingAfterBreak="0">
+  <w:abstractNum w:abstractNumId="3">
     <w:nsid w:val="28A030F0"/>
     <w:multiLevelType w:val="hybridMultilevel"/>
     <w:tmpl w:val="7B54C03E"/>
@@ -27811,7 +27884,7 @@
       </w:pPr>
     </w:lvl>
   </w:abstractNum>
-  <w:abstractNum w:abstractNumId="4" w15:restartNumberingAfterBreak="0">
+  <w:abstractNum w:abstractNumId="4">
     <w:nsid w:val="29A37F53"/>
     <w:multiLevelType w:val="hybridMultilevel"/>
     <w:tmpl w:val="99504056"/>
@@ -27927,7 +28000,7 @@
       </w:rPr>
     </w:lvl>
   </w:abstractNum>
-  <w:abstractNum w:abstractNumId="5" w15:restartNumberingAfterBreak="0">
+  <w:abstractNum w:abstractNumId="5">
     <w:nsid w:val="34E868B4"/>
     <w:multiLevelType w:val="hybridMultilevel"/>
     <w:tmpl w:val="A19434C2"/>
@@ -28018,7 +28091,7 @@
       </w:pPr>
     </w:lvl>
   </w:abstractNum>
-  <w:abstractNum w:abstractNumId="6" w15:restartNumberingAfterBreak="0">
+  <w:abstractNum w:abstractNumId="6">
     <w:nsid w:val="38635D7F"/>
     <w:multiLevelType w:val="hybridMultilevel"/>
     <w:tmpl w:val="40A802EA"/>
@@ -28131,7 +28204,7 @@
       </w:rPr>
     </w:lvl>
   </w:abstractNum>
-  <w:abstractNum w:abstractNumId="7" w15:restartNumberingAfterBreak="0">
+  <w:abstractNum w:abstractNumId="7">
     <w:nsid w:val="49767B4B"/>
     <w:multiLevelType w:val="hybridMultilevel"/>
     <w:tmpl w:val="64429F5E"/>
@@ -28224,7 +28297,7 @@
       </w:pPr>
     </w:lvl>
   </w:abstractNum>
-  <w:abstractNum w:abstractNumId="8" w15:restartNumberingAfterBreak="0">
+  <w:abstractNum w:abstractNumId="8">
     <w:nsid w:val="4CA8064C"/>
     <w:multiLevelType w:val="hybridMultilevel"/>
     <w:tmpl w:val="120250B4"/>
@@ -28314,7 +28387,7 @@
       </w:pPr>
     </w:lvl>
   </w:abstractNum>
-  <w:abstractNum w:abstractNumId="9" w15:restartNumberingAfterBreak="0">
+  <w:abstractNum w:abstractNumId="9">
     <w:nsid w:val="4FB5113C"/>
     <w:multiLevelType w:val="hybridMultilevel"/>
     <w:tmpl w:val="C0BEC408"/>
@@ -28403,7 +28476,7 @@
       </w:pPr>
     </w:lvl>
   </w:abstractNum>
-  <w:abstractNum w:abstractNumId="10" w15:restartNumberingAfterBreak="0">
+  <w:abstractNum w:abstractNumId="10">
     <w:nsid w:val="50256F27"/>
     <w:multiLevelType w:val="hybridMultilevel"/>
     <w:tmpl w:val="292A97AA"/>
@@ -28493,7 +28566,7 @@
       </w:pPr>
     </w:lvl>
   </w:abstractNum>
-  <w:abstractNum w:abstractNumId="11" w15:restartNumberingAfterBreak="0">
+  <w:abstractNum w:abstractNumId="11">
     <w:nsid w:val="53DE3D1F"/>
     <w:multiLevelType w:val="hybridMultilevel"/>
     <w:tmpl w:val="3F02BAD2"/>
@@ -28583,7 +28656,7 @@
       </w:pPr>
     </w:lvl>
   </w:abstractNum>
-  <w:abstractNum w:abstractNumId="12" w15:restartNumberingAfterBreak="0">
+  <w:abstractNum w:abstractNumId="12">
     <w:nsid w:val="5EDF69D5"/>
     <w:multiLevelType w:val="hybridMultilevel"/>
     <w:tmpl w:val="D6C6FBCE"/>
@@ -28669,7 +28742,7 @@
       </w:pPr>
     </w:lvl>
   </w:abstractNum>
-  <w:abstractNum w:abstractNumId="13" w15:restartNumberingAfterBreak="0">
+  <w:abstractNum w:abstractNumId="13">
     <w:nsid w:val="622F66FD"/>
     <w:multiLevelType w:val="multilevel"/>
     <w:tmpl w:val="DACEC62C"/>
@@ -28852,7 +28925,7 @@
       </w:rPr>
     </w:lvl>
   </w:abstractNum>
-  <w:abstractNum w:abstractNumId="14" w15:restartNumberingAfterBreak="0">
+  <w:abstractNum w:abstractNumId="14">
     <w:nsid w:val="672B18AD"/>
     <w:multiLevelType w:val="multilevel"/>
     <w:tmpl w:val="6666C1E2"/>
@@ -28969,7 +29042,7 @@
       </w:rPr>
     </w:lvl>
   </w:abstractNum>
-  <w:abstractNum w:abstractNumId="15" w15:restartNumberingAfterBreak="0">
+  <w:abstractNum w:abstractNumId="15">
     <w:nsid w:val="6C262C96"/>
     <w:multiLevelType w:val="multilevel"/>
     <w:tmpl w:val="9C8AC77A"/>
@@ -29091,7 +29164,7 @@
       </w:rPr>
     </w:lvl>
   </w:abstractNum>
-  <w:abstractNum w:abstractNumId="16" w15:restartNumberingAfterBreak="0">
+  <w:abstractNum w:abstractNumId="16">
     <w:nsid w:val="6E272F0D"/>
     <w:multiLevelType w:val="hybridMultilevel"/>
     <w:tmpl w:val="0F6AD97C"/>
@@ -29181,7 +29254,7 @@
       </w:pPr>
     </w:lvl>
   </w:abstractNum>
-  <w:abstractNum w:abstractNumId="17" w15:restartNumberingAfterBreak="0">
+  <w:abstractNum w:abstractNumId="17">
     <w:nsid w:val="70401887"/>
     <w:multiLevelType w:val="multilevel"/>
     <w:tmpl w:val="9024385A"/>
@@ -29298,7 +29371,7 @@
       </w:rPr>
     </w:lvl>
   </w:abstractNum>
-  <w:abstractNum w:abstractNumId="18" w15:restartNumberingAfterBreak="0">
+  <w:abstractNum w:abstractNumId="18">
     <w:nsid w:val="70A714A8"/>
     <w:multiLevelType w:val="hybridMultilevel"/>
     <w:tmpl w:val="CB286972"/>
@@ -29384,7 +29457,7 @@
       </w:pPr>
     </w:lvl>
   </w:abstractNum>
-  <w:abstractNum w:abstractNumId="19" w15:restartNumberingAfterBreak="0">
+  <w:abstractNum w:abstractNumId="19">
     <w:nsid w:val="70E01541"/>
     <w:multiLevelType w:val="hybridMultilevel"/>
     <w:tmpl w:val="1A32364A"/>
@@ -29661,7 +29734,7 @@
 </file>
 
 <file path=word/styles.xml><?xml version="1.0" encoding="utf-8"?>
-<w:styles xmlns:mc="http://schemas.openxmlformats.org/markup-compatibility/2006" xmlns:r="http://schemas.openxmlformats.org/officeDocument/2006/relationships" xmlns:w="http://schemas.openxmlformats.org/wordprocessingml/2006/main" xmlns:w14="http://schemas.microsoft.com/office/word/2010/wordml" xmlns:w15="http://schemas.microsoft.com/office/word/2012/wordml" xmlns:w16se="http://schemas.microsoft.com/office/word/2015/wordml/symex" mc:Ignorable="w14 w15 w16se">
+<w:styles xmlns:mc="http://schemas.openxmlformats.org/markup-compatibility/2006" xmlns:r="http://schemas.openxmlformats.org/officeDocument/2006/relationships" xmlns:w="http://schemas.openxmlformats.org/wordprocessingml/2006/main" xmlns:w14="http://schemas.microsoft.com/office/word/2010/wordml" xmlns:w15="http://schemas.microsoft.com/office/word/2012/wordml" mc:Ignorable="w14 w15">
   <w:docDefaults>
     <w:rPrDefault>
       <w:rPr>
@@ -30942,7 +31015,7 @@
 </file>
 
 <file path=customXml/itemProps1.xml><?xml version="1.0" encoding="utf-8"?>
-<ds:datastoreItem xmlns:ds="http://schemas.openxmlformats.org/officeDocument/2006/customXml" ds:itemID="{426FC073-9A31-400C-9676-2ECC9741CB7B}">
+<ds:datastoreItem xmlns:ds="http://schemas.openxmlformats.org/officeDocument/2006/customXml" ds:itemID="{CC6AFDC7-9330-4CC0-9A11-8DF21494ABEF}">
   <ds:schemaRefs>
     <ds:schemaRef ds:uri="http://schemas.openxmlformats.org/officeDocument/2006/bibliography"/>
   </ds:schemaRefs>

</xml_diff>